<commit_message>
modified the specs and design based on new ideas and conversations.
</commit_message>
<xml_diff>
--- a/electronics/Hoektronics CNC Controller Specs v1.docx
+++ b/electronics/Hoektronics CNC Controller Specs v1.docx
@@ -20,7 +20,16 @@
           <w:sz w:val="40"/>
           <w:szCs w:val="40"/>
         </w:rPr>
-        <w:t>Hoektronics</w:t>
+        <w:t>Hoekt</w:t>
+      </w:r>
+      <w:r>
+        <w:rPr>
+          <w:rFonts w:ascii="Helvetica" w:hAnsi="Helvetica"/>
+          <w:b/>
+          <w:sz w:val="40"/>
+          <w:szCs w:val="40"/>
+        </w:rPr>
+        <w:t>ronics</w:t>
       </w:r>
       <w:proofErr w:type="spellEnd"/>
       <w:r>
@@ -30,8 +39,10 @@
           <w:sz w:val="40"/>
           <w:szCs w:val="40"/>
         </w:rPr>
-        <w:t xml:space="preserve"> CNC Controller Specs v1.0</w:t>
+        <w:t xml:space="preserve"> CNC Controller Specs v1.1</w:t>
       </w:r>
+      <w:bookmarkStart w:id="0" w:name="_GoBack"/>
+      <w:bookmarkEnd w:id="0"/>
     </w:p>
     <w:p>
       <w:pPr>
@@ -525,6 +536,60 @@
               <w:t xml:space="preserve"> (RJ45 Connector)</w:t>
             </w:r>
           </w:p>
+          <w:p>
+            <w:pPr>
+              <w:pStyle w:val="ListParagraph"/>
+              <w:numPr>
+                <w:ilvl w:val="0"/>
+                <w:numId w:val="3"/>
+              </w:numPr>
+              <w:rPr>
+                <w:rFonts w:ascii="Helvetica" w:hAnsi="Helvetica"/>
+                <w:sz w:val="20"/>
+                <w:szCs w:val="20"/>
+              </w:rPr>
+            </w:pPr>
+            <w:r>
+              <w:rPr>
+                <w:rFonts w:ascii="Helvetica" w:hAnsi="Helvetica"/>
+                <w:sz w:val="20"/>
+                <w:szCs w:val="20"/>
+              </w:rPr>
+              <w:t>Bluetooth v2.0 (via RN-42 module)</w:t>
+            </w:r>
+          </w:p>
+          <w:p>
+            <w:pPr>
+              <w:pStyle w:val="ListParagraph"/>
+              <w:numPr>
+                <w:ilvl w:val="0"/>
+                <w:numId w:val="3"/>
+              </w:numPr>
+              <w:rPr>
+                <w:rFonts w:ascii="Helvetica" w:hAnsi="Helvetica"/>
+                <w:sz w:val="20"/>
+                <w:szCs w:val="20"/>
+              </w:rPr>
+            </w:pPr>
+            <w:proofErr w:type="spellStart"/>
+            <w:r>
+              <w:rPr>
+                <w:rFonts w:ascii="Helvetica" w:hAnsi="Helvetica"/>
+                <w:sz w:val="20"/>
+                <w:szCs w:val="20"/>
+              </w:rPr>
+              <w:t>WiFi</w:t>
+            </w:r>
+            <w:proofErr w:type="spellEnd"/>
+            <w:r>
+              <w:rPr>
+                <w:rFonts w:ascii="Helvetica" w:hAnsi="Helvetica"/>
+                <w:sz w:val="20"/>
+                <w:szCs w:val="20"/>
+              </w:rPr>
+              <w:t xml:space="preserve"> – 802.11 b/g (via RN-131 module)</w:t>
+            </w:r>
+          </w:p>
         </w:tc>
       </w:tr>
       <w:tr>
@@ -619,7 +684,7 @@
                 <w:sz w:val="28"/>
                 <w:szCs w:val="28"/>
               </w:rPr>
-              <w:t>Stepper Drivers</w:t>
+              <w:t>Vacuum Control</w:t>
             </w:r>
           </w:p>
         </w:tc>
@@ -646,193 +711,23 @@
                 <w:sz w:val="20"/>
                 <w:szCs w:val="20"/>
               </w:rPr>
-              <w:t>5 axes built-in (XYZAB)</w:t>
-            </w:r>
-          </w:p>
-          <w:p>
-            <w:pPr>
-              <w:pStyle w:val="ListParagraph"/>
-              <w:numPr>
-                <w:ilvl w:val="0"/>
-                <w:numId w:val="4"/>
-              </w:numPr>
-              <w:rPr>
-                <w:rFonts w:ascii="Helvetica" w:hAnsi="Helvetica"/>
-                <w:sz w:val="20"/>
-                <w:szCs w:val="20"/>
-              </w:rPr>
-            </w:pPr>
-            <w:r>
-              <w:rPr>
-                <w:rFonts w:ascii="Helvetica" w:hAnsi="Helvetica"/>
-                <w:sz w:val="20"/>
-                <w:szCs w:val="20"/>
-              </w:rPr>
-              <w:t>Supports 2 different types of modular stepper drivers:</w:t>
-            </w:r>
-          </w:p>
-          <w:p>
-            <w:pPr>
-              <w:pStyle w:val="ListParagraph"/>
-              <w:numPr>
-                <w:ilvl w:val="0"/>
-                <w:numId w:val="4"/>
-              </w:numPr>
-              <w:rPr>
-                <w:rFonts w:ascii="Helvetica" w:hAnsi="Helvetica"/>
-                <w:sz w:val="20"/>
-                <w:szCs w:val="20"/>
-              </w:rPr>
-            </w:pPr>
-            <w:r>
-              <w:rPr>
-                <w:rFonts w:ascii="Helvetica" w:hAnsi="Helvetica"/>
-                <w:sz w:val="20"/>
-                <w:szCs w:val="20"/>
-              </w:rPr>
-              <w:t xml:space="preserve">A4983 </w:t>
-            </w:r>
-            <w:r>
-              <w:rPr>
-                <w:rFonts w:ascii="Helvetica" w:hAnsi="Helvetica"/>
-                <w:sz w:val="20"/>
-                <w:szCs w:val="20"/>
-              </w:rPr>
-              <w:t xml:space="preserve">based </w:t>
-            </w:r>
-            <w:r>
-              <w:rPr>
-                <w:rFonts w:ascii="Helvetica" w:hAnsi="Helvetica"/>
-                <w:sz w:val="20"/>
-                <w:szCs w:val="20"/>
-              </w:rPr>
-              <w:t>“</w:t>
-            </w:r>
-            <w:proofErr w:type="spellStart"/>
-            <w:r>
-              <w:rPr>
-                <w:rFonts w:ascii="Helvetica" w:hAnsi="Helvetica"/>
-                <w:sz w:val="20"/>
-                <w:szCs w:val="20"/>
-              </w:rPr>
-              <w:t>Pololu</w:t>
-            </w:r>
-            <w:proofErr w:type="spellEnd"/>
-            <w:r>
-              <w:rPr>
-                <w:rFonts w:ascii="Helvetica" w:hAnsi="Helvetica"/>
-                <w:sz w:val="20"/>
-                <w:szCs w:val="20"/>
-              </w:rPr>
-              <w:t>” style drivers for NEMA17 size motors</w:t>
-            </w:r>
-            <w:r>
-              <w:rPr>
-                <w:rFonts w:ascii="Helvetica" w:hAnsi="Helvetica"/>
-                <w:sz w:val="20"/>
-                <w:szCs w:val="20"/>
-              </w:rPr>
-              <w:t xml:space="preserve"> (Up to 1A)</w:t>
-            </w:r>
-          </w:p>
-          <w:p>
-            <w:pPr>
-              <w:pStyle w:val="ListParagraph"/>
-              <w:numPr>
-                <w:ilvl w:val="0"/>
-                <w:numId w:val="4"/>
-              </w:numPr>
-              <w:rPr>
-                <w:rFonts w:ascii="Helvetica" w:hAnsi="Helvetica"/>
-                <w:sz w:val="20"/>
-                <w:szCs w:val="20"/>
-              </w:rPr>
-            </w:pPr>
-            <w:r>
-              <w:rPr>
-                <w:rFonts w:ascii="Helvetica" w:hAnsi="Helvetica"/>
-                <w:sz w:val="20"/>
-                <w:szCs w:val="20"/>
-              </w:rPr>
-              <w:t xml:space="preserve">TB6560 </w:t>
-            </w:r>
-            <w:r>
-              <w:rPr>
-                <w:rFonts w:ascii="Helvetica" w:hAnsi="Helvetica"/>
-                <w:sz w:val="20"/>
-                <w:szCs w:val="20"/>
-              </w:rPr>
-              <w:t xml:space="preserve">based </w:t>
-            </w:r>
-            <w:r>
-              <w:rPr>
-                <w:rFonts w:ascii="Helvetica" w:hAnsi="Helvetica"/>
-                <w:sz w:val="20"/>
-                <w:szCs w:val="20"/>
-              </w:rPr>
-              <w:t>“HoekStep23” style drivers for NEMA23 size motors</w:t>
-            </w:r>
-            <w:r>
-              <w:rPr>
-                <w:rFonts w:ascii="Helvetica" w:hAnsi="Helvetica"/>
-                <w:sz w:val="20"/>
-                <w:szCs w:val="20"/>
-              </w:rPr>
-              <w:t xml:space="preserve"> (Up to 3A)</w:t>
-            </w:r>
-          </w:p>
-          <w:p>
-            <w:pPr>
-              <w:pStyle w:val="ListParagraph"/>
-              <w:numPr>
-                <w:ilvl w:val="0"/>
-                <w:numId w:val="4"/>
-              </w:numPr>
-              <w:rPr>
-                <w:rFonts w:ascii="Helvetica" w:hAnsi="Helvetica"/>
-                <w:sz w:val="20"/>
-                <w:szCs w:val="20"/>
-              </w:rPr>
-            </w:pPr>
-            <w:r>
-              <w:rPr>
-                <w:rFonts w:ascii="Helvetica" w:hAnsi="Helvetica"/>
-                <w:sz w:val="20"/>
-                <w:szCs w:val="20"/>
-              </w:rPr>
-              <w:t>Step size and other options configurable.</w:t>
-            </w:r>
-          </w:p>
-          <w:p>
-            <w:pPr>
-              <w:pStyle w:val="ListParagraph"/>
-              <w:numPr>
-                <w:ilvl w:val="0"/>
-                <w:numId w:val="4"/>
-              </w:numPr>
-              <w:rPr>
-                <w:rFonts w:ascii="Helvetica" w:hAnsi="Helvetica"/>
-                <w:sz w:val="20"/>
-                <w:szCs w:val="20"/>
-              </w:rPr>
-            </w:pPr>
-            <w:r>
-              <w:rPr>
-                <w:rFonts w:ascii="Helvetica" w:hAnsi="Helvetica"/>
-                <w:sz w:val="20"/>
-                <w:szCs w:val="20"/>
-              </w:rPr>
-              <w:t xml:space="preserve">Optional support for dynamic current setting </w:t>
-            </w:r>
-            <w:bookmarkStart w:id="0" w:name="_GoBack"/>
-            <w:bookmarkEnd w:id="0"/>
-            <w:r>
-              <w:rPr>
-                <w:rFonts w:ascii="Helvetica" w:hAnsi="Helvetica"/>
-                <w:sz w:val="20"/>
-                <w:szCs w:val="20"/>
-              </w:rPr>
-              <w:t>on MakerBot “BotStep17” style drivers</w:t>
+              <w:t xml:space="preserve">Isolated Relay for up to 230VAC operation, with option to </w:t>
+            </w:r>
+            <w:r>
+              <w:rPr>
+                <w:rFonts w:ascii="Helvetica" w:hAnsi="Helvetica"/>
+                <w:sz w:val="20"/>
+                <w:szCs w:val="20"/>
+              </w:rPr>
+              <w:t>use</w:t>
+            </w:r>
+            <w:r>
+              <w:rPr>
+                <w:rFonts w:ascii="Helvetica" w:hAnsi="Helvetica"/>
+                <w:sz w:val="20"/>
+                <w:szCs w:val="20"/>
+              </w:rPr>
+              <w:t xml:space="preserve"> built-in 24V supply.</w:t>
             </w:r>
           </w:p>
         </w:tc>
@@ -859,7 +754,7 @@
                 <w:sz w:val="28"/>
                 <w:szCs w:val="28"/>
               </w:rPr>
-              <w:t>Storage</w:t>
+              <w:t>Stepper Drivers</w:t>
             </w:r>
           </w:p>
         </w:tc>
@@ -872,33 +767,239 @@
               <w:pStyle w:val="ListParagraph"/>
               <w:numPr>
                 <w:ilvl w:val="0"/>
-                <w:numId w:val="5"/>
-              </w:numPr>
-              <w:rPr>
-                <w:rFonts w:ascii="Helvetica" w:hAnsi="Helvetica"/>
-                <w:sz w:val="20"/>
-                <w:szCs w:val="20"/>
-              </w:rPr>
-            </w:pPr>
+                <w:numId w:val="4"/>
+              </w:numPr>
+              <w:rPr>
+                <w:rFonts w:ascii="Helvetica" w:hAnsi="Helvetica"/>
+                <w:sz w:val="20"/>
+                <w:szCs w:val="20"/>
+              </w:rPr>
+            </w:pPr>
+            <w:r>
+              <w:rPr>
+                <w:rFonts w:ascii="Helvetica" w:hAnsi="Helvetica"/>
+                <w:sz w:val="20"/>
+                <w:szCs w:val="20"/>
+              </w:rPr>
+              <w:t>4 axes built-in (XYZA</w:t>
+            </w:r>
+            <w:r>
+              <w:rPr>
+                <w:rFonts w:ascii="Helvetica" w:hAnsi="Helvetica"/>
+                <w:sz w:val="20"/>
+                <w:szCs w:val="20"/>
+              </w:rPr>
+              <w:t>)</w:t>
+            </w:r>
+          </w:p>
+          <w:p>
+            <w:pPr>
+              <w:pStyle w:val="ListParagraph"/>
+              <w:numPr>
+                <w:ilvl w:val="0"/>
+                <w:numId w:val="4"/>
+              </w:numPr>
+              <w:rPr>
+                <w:rFonts w:ascii="Helvetica" w:hAnsi="Helvetica"/>
+                <w:sz w:val="20"/>
+                <w:szCs w:val="20"/>
+              </w:rPr>
+            </w:pPr>
+            <w:r>
+              <w:rPr>
+                <w:rFonts w:ascii="Helvetica" w:hAnsi="Helvetica"/>
+                <w:sz w:val="20"/>
+                <w:szCs w:val="20"/>
+              </w:rPr>
+              <w:t>Supports 2 different types of modular stepper drivers:</w:t>
+            </w:r>
+          </w:p>
+          <w:p>
+            <w:pPr>
+              <w:pStyle w:val="ListParagraph"/>
+              <w:numPr>
+                <w:ilvl w:val="0"/>
+                <w:numId w:val="4"/>
+              </w:numPr>
+              <w:rPr>
+                <w:rFonts w:ascii="Helvetica" w:hAnsi="Helvetica"/>
+                <w:sz w:val="20"/>
+                <w:szCs w:val="20"/>
+              </w:rPr>
+            </w:pPr>
+            <w:r>
+              <w:rPr>
+                <w:rFonts w:ascii="Helvetica" w:hAnsi="Helvetica"/>
+                <w:sz w:val="20"/>
+                <w:szCs w:val="20"/>
+              </w:rPr>
+              <w:t xml:space="preserve">A4983 </w:t>
+            </w:r>
+            <w:r>
+              <w:rPr>
+                <w:rFonts w:ascii="Helvetica" w:hAnsi="Helvetica"/>
+                <w:sz w:val="20"/>
+                <w:szCs w:val="20"/>
+              </w:rPr>
+              <w:t xml:space="preserve">based </w:t>
+            </w:r>
+            <w:r>
+              <w:rPr>
+                <w:rFonts w:ascii="Helvetica" w:hAnsi="Helvetica"/>
+                <w:sz w:val="20"/>
+                <w:szCs w:val="20"/>
+              </w:rPr>
+              <w:t>“</w:t>
+            </w:r>
             <w:proofErr w:type="spellStart"/>
-            <w:proofErr w:type="gramStart"/>
-            <w:r>
-              <w:rPr>
-                <w:rFonts w:ascii="Helvetica" w:hAnsi="Helvetica"/>
-                <w:sz w:val="20"/>
-                <w:szCs w:val="20"/>
-              </w:rPr>
-              <w:t>microSD</w:t>
+            <w:r>
+              <w:rPr>
+                <w:rFonts w:ascii="Helvetica" w:hAnsi="Helvetica"/>
+                <w:sz w:val="20"/>
+                <w:szCs w:val="20"/>
+              </w:rPr>
+              <w:t>Pololu</w:t>
             </w:r>
             <w:proofErr w:type="spellEnd"/>
-            <w:proofErr w:type="gramEnd"/>
-            <w:r>
-              <w:rPr>
-                <w:rFonts w:ascii="Helvetica" w:hAnsi="Helvetica"/>
-                <w:sz w:val="20"/>
-                <w:szCs w:val="20"/>
-              </w:rPr>
-              <w:t xml:space="preserve"> slot</w:t>
+            <w:r>
+              <w:rPr>
+                <w:rFonts w:ascii="Helvetica" w:hAnsi="Helvetica"/>
+                <w:sz w:val="20"/>
+                <w:szCs w:val="20"/>
+              </w:rPr>
+              <w:t>” style drivers for NEMA17 size motors</w:t>
+            </w:r>
+            <w:r>
+              <w:rPr>
+                <w:rFonts w:ascii="Helvetica" w:hAnsi="Helvetica"/>
+                <w:sz w:val="20"/>
+                <w:szCs w:val="20"/>
+              </w:rPr>
+              <w:t xml:space="preserve"> (Up to 1A)</w:t>
+            </w:r>
+          </w:p>
+          <w:p>
+            <w:pPr>
+              <w:pStyle w:val="ListParagraph"/>
+              <w:numPr>
+                <w:ilvl w:val="0"/>
+                <w:numId w:val="4"/>
+              </w:numPr>
+              <w:rPr>
+                <w:rFonts w:ascii="Helvetica" w:hAnsi="Helvetica"/>
+                <w:sz w:val="20"/>
+                <w:szCs w:val="20"/>
+              </w:rPr>
+            </w:pPr>
+            <w:r>
+              <w:rPr>
+                <w:rFonts w:ascii="Helvetica" w:hAnsi="Helvetica"/>
+                <w:sz w:val="20"/>
+                <w:szCs w:val="20"/>
+              </w:rPr>
+              <w:t xml:space="preserve">TB6560 </w:t>
+            </w:r>
+            <w:r>
+              <w:rPr>
+                <w:rFonts w:ascii="Helvetica" w:hAnsi="Helvetica"/>
+                <w:sz w:val="20"/>
+                <w:szCs w:val="20"/>
+              </w:rPr>
+              <w:t xml:space="preserve">based </w:t>
+            </w:r>
+            <w:r>
+              <w:rPr>
+                <w:rFonts w:ascii="Helvetica" w:hAnsi="Helvetica"/>
+                <w:sz w:val="20"/>
+                <w:szCs w:val="20"/>
+              </w:rPr>
+              <w:t>“HoekStep23” style drivers for NEMA23 size motors</w:t>
+            </w:r>
+            <w:r>
+              <w:rPr>
+                <w:rFonts w:ascii="Helvetica" w:hAnsi="Helvetica"/>
+                <w:sz w:val="20"/>
+                <w:szCs w:val="20"/>
+              </w:rPr>
+              <w:t xml:space="preserve"> (Up to 3A)</w:t>
+            </w:r>
+          </w:p>
+          <w:p>
+            <w:pPr>
+              <w:pStyle w:val="ListParagraph"/>
+              <w:numPr>
+                <w:ilvl w:val="0"/>
+                <w:numId w:val="4"/>
+              </w:numPr>
+              <w:rPr>
+                <w:rFonts w:ascii="Helvetica" w:hAnsi="Helvetica"/>
+                <w:sz w:val="20"/>
+                <w:szCs w:val="20"/>
+              </w:rPr>
+            </w:pPr>
+            <w:r>
+              <w:rPr>
+                <w:rFonts w:ascii="Helvetica" w:hAnsi="Helvetica"/>
+                <w:sz w:val="20"/>
+                <w:szCs w:val="20"/>
+              </w:rPr>
+              <w:t>Step size and other options configurable.</w:t>
+            </w:r>
+          </w:p>
+          <w:p>
+            <w:pPr>
+              <w:pStyle w:val="ListParagraph"/>
+              <w:numPr>
+                <w:ilvl w:val="0"/>
+                <w:numId w:val="4"/>
+              </w:numPr>
+              <w:rPr>
+                <w:rFonts w:ascii="Helvetica" w:hAnsi="Helvetica"/>
+                <w:sz w:val="20"/>
+                <w:szCs w:val="20"/>
+              </w:rPr>
+            </w:pPr>
+            <w:r>
+              <w:rPr>
+                <w:rFonts w:ascii="Helvetica" w:hAnsi="Helvetica"/>
+                <w:sz w:val="20"/>
+                <w:szCs w:val="20"/>
+              </w:rPr>
+              <w:t xml:space="preserve">Optional support for dynamic current setting on </w:t>
+            </w:r>
+            <w:proofErr w:type="spellStart"/>
+            <w:r>
+              <w:rPr>
+                <w:rFonts w:ascii="Helvetica" w:hAnsi="Helvetica"/>
+                <w:sz w:val="20"/>
+                <w:szCs w:val="20"/>
+              </w:rPr>
+              <w:t>Hoektronics</w:t>
+            </w:r>
+            <w:proofErr w:type="spellEnd"/>
+            <w:r>
+              <w:rPr>
+                <w:rFonts w:ascii="Helvetica" w:hAnsi="Helvetica"/>
+                <w:sz w:val="20"/>
+                <w:szCs w:val="20"/>
+              </w:rPr>
+              <w:t xml:space="preserve"> “</w:t>
+            </w:r>
+            <w:r>
+              <w:rPr>
+                <w:rFonts w:ascii="Helvetica" w:hAnsi="Helvetica"/>
+                <w:sz w:val="20"/>
+                <w:szCs w:val="20"/>
+              </w:rPr>
+              <w:t>Hoek</w:t>
+            </w:r>
+            <w:r>
+              <w:rPr>
+                <w:rFonts w:ascii="Helvetica" w:hAnsi="Helvetica"/>
+                <w:sz w:val="20"/>
+                <w:szCs w:val="20"/>
+              </w:rPr>
+              <w:t>Step17” style drivers</w:t>
             </w:r>
           </w:p>
         </w:tc>
@@ -925,7 +1026,7 @@
                 <w:sz w:val="28"/>
                 <w:szCs w:val="28"/>
               </w:rPr>
-              <w:t>Debug</w:t>
+              <w:t>Storage</w:t>
             </w:r>
           </w:p>
         </w:tc>
@@ -946,53 +1047,33 @@
                 <w:szCs w:val="20"/>
               </w:rPr>
             </w:pPr>
-            <w:r>
-              <w:rPr>
-                <w:rFonts w:ascii="Helvetica" w:hAnsi="Helvetica"/>
-                <w:sz w:val="20"/>
-                <w:szCs w:val="20"/>
-              </w:rPr>
-              <w:t>3.3v TTL Serial connection</w:t>
-            </w:r>
-          </w:p>
-          <w:p>
-            <w:pPr>
-              <w:pStyle w:val="ListParagraph"/>
-              <w:numPr>
-                <w:ilvl w:val="0"/>
-                <w:numId w:val="5"/>
-              </w:numPr>
-              <w:rPr>
-                <w:rFonts w:ascii="Helvetica" w:hAnsi="Helvetica"/>
-                <w:sz w:val="20"/>
-                <w:szCs w:val="20"/>
-              </w:rPr>
-            </w:pPr>
-            <w:r>
-              <w:rPr>
-                <w:rFonts w:ascii="Helvetica" w:hAnsi="Helvetica"/>
-                <w:sz w:val="20"/>
-                <w:szCs w:val="20"/>
-              </w:rPr>
-              <w:t xml:space="preserve">JTAG through </w:t>
-            </w:r>
             <w:proofErr w:type="spellStart"/>
-            <w:r>
-              <w:rPr>
-                <w:rFonts w:ascii="Helvetica" w:hAnsi="Helvetica"/>
-                <w:sz w:val="20"/>
-                <w:szCs w:val="20"/>
-              </w:rPr>
-              <w:t>LCPXpresso</w:t>
+            <w:proofErr w:type="gramStart"/>
+            <w:r>
+              <w:rPr>
+                <w:rFonts w:ascii="Helvetica" w:hAnsi="Helvetica"/>
+                <w:sz w:val="20"/>
+                <w:szCs w:val="20"/>
+              </w:rPr>
+              <w:t>microSD</w:t>
             </w:r>
             <w:proofErr w:type="spellEnd"/>
-            <w:r>
-              <w:rPr>
-                <w:rFonts w:ascii="Helvetica" w:hAnsi="Helvetica"/>
-                <w:sz w:val="20"/>
-                <w:szCs w:val="20"/>
-              </w:rPr>
-              <w:t xml:space="preserve"> board</w:t>
+            <w:proofErr w:type="gramEnd"/>
+            <w:r>
+              <w:rPr>
+                <w:rFonts w:ascii="Helvetica" w:hAnsi="Helvetica"/>
+                <w:sz w:val="20"/>
+                <w:szCs w:val="20"/>
+              </w:rPr>
+              <w:t xml:space="preserve"> slot</w:t>
+            </w:r>
+            <w:r>
+              <w:rPr>
+                <w:rFonts w:ascii="Helvetica" w:hAnsi="Helvetica"/>
+                <w:sz w:val="20"/>
+                <w:szCs w:val="20"/>
+              </w:rPr>
+              <w:t xml:space="preserve"> w/ support for up to 32GB cards.</w:t>
             </w:r>
           </w:p>
         </w:tc>
@@ -1019,28 +1100,8 @@
                 <w:sz w:val="28"/>
                 <w:szCs w:val="28"/>
               </w:rPr>
-              <w:t>Extra I/O</w:t>
-            </w:r>
-            <w:r>
-              <w:rPr>
-                <w:rFonts w:ascii="Helvetica" w:hAnsi="Helvetica"/>
-                <w:b/>
-                <w:sz w:val="28"/>
-                <w:szCs w:val="28"/>
-              </w:rPr>
-              <w:t xml:space="preserve"> / </w:t>
-            </w:r>
-            <w:proofErr w:type="spellStart"/>
-            <w:r>
-              <w:rPr>
-                <w:rFonts w:ascii="Helvetica" w:hAnsi="Helvetica"/>
-                <w:b/>
-                <w:sz w:val="28"/>
-                <w:szCs w:val="28"/>
-              </w:rPr>
-              <w:t>Misc</w:t>
-            </w:r>
-            <w:proofErr w:type="spellEnd"/>
+              <w:t>Debug</w:t>
+            </w:r>
           </w:p>
         </w:tc>
         <w:tc>
@@ -1052,6 +1113,100 @@
               <w:pStyle w:val="ListParagraph"/>
               <w:numPr>
                 <w:ilvl w:val="0"/>
+                <w:numId w:val="5"/>
+              </w:numPr>
+              <w:rPr>
+                <w:rFonts w:ascii="Helvetica" w:hAnsi="Helvetica"/>
+                <w:sz w:val="20"/>
+                <w:szCs w:val="20"/>
+              </w:rPr>
+            </w:pPr>
+            <w:r>
+              <w:rPr>
+                <w:rFonts w:ascii="Helvetica" w:hAnsi="Helvetica"/>
+                <w:sz w:val="20"/>
+                <w:szCs w:val="20"/>
+              </w:rPr>
+              <w:t>3.3v TTL Serial connection</w:t>
+            </w:r>
+          </w:p>
+          <w:p>
+            <w:pPr>
+              <w:pStyle w:val="ListParagraph"/>
+              <w:numPr>
+                <w:ilvl w:val="0"/>
+                <w:numId w:val="5"/>
+              </w:numPr>
+              <w:rPr>
+                <w:rFonts w:ascii="Helvetica" w:hAnsi="Helvetica"/>
+                <w:sz w:val="20"/>
+                <w:szCs w:val="20"/>
+              </w:rPr>
+            </w:pPr>
+            <w:r>
+              <w:rPr>
+                <w:rFonts w:ascii="Helvetica" w:hAnsi="Helvetica"/>
+                <w:sz w:val="20"/>
+                <w:szCs w:val="20"/>
+              </w:rPr>
+              <w:t xml:space="preserve">JTAG through </w:t>
+            </w:r>
+            <w:proofErr w:type="spellStart"/>
+            <w:r>
+              <w:rPr>
+                <w:rFonts w:ascii="Helvetica" w:hAnsi="Helvetica"/>
+                <w:sz w:val="20"/>
+                <w:szCs w:val="20"/>
+              </w:rPr>
+              <w:t>LCPXpresso</w:t>
+            </w:r>
+            <w:proofErr w:type="spellEnd"/>
+            <w:r>
+              <w:rPr>
+                <w:rFonts w:ascii="Helvetica" w:hAnsi="Helvetica"/>
+                <w:sz w:val="20"/>
+                <w:szCs w:val="20"/>
+              </w:rPr>
+              <w:t xml:space="preserve"> board</w:t>
+            </w:r>
+          </w:p>
+        </w:tc>
+      </w:tr>
+      <w:tr>
+        <w:tc>
+          <w:tcPr>
+            <w:tcW w:w="2448" w:type="dxa"/>
+            <w:vAlign w:val="center"/>
+          </w:tcPr>
+          <w:p>
+            <w:pPr>
+              <w:rPr>
+                <w:rFonts w:ascii="Helvetica" w:hAnsi="Helvetica"/>
+                <w:b/>
+                <w:sz w:val="28"/>
+                <w:szCs w:val="28"/>
+              </w:rPr>
+            </w:pPr>
+            <w:r>
+              <w:rPr>
+                <w:rFonts w:ascii="Helvetica" w:hAnsi="Helvetica"/>
+                <w:b/>
+                <w:sz w:val="28"/>
+                <w:szCs w:val="28"/>
+              </w:rPr>
+              <w:t>Peripherals</w:t>
+            </w:r>
+          </w:p>
+        </w:tc>
+        <w:tc>
+          <w:tcPr>
+            <w:tcW w:w="5096" w:type="dxa"/>
+          </w:tcPr>
+          <w:p>
+            <w:pPr>
+              <w:pStyle w:val="ListParagraph"/>
+              <w:numPr>
+                <w:ilvl w:val="0"/>
                 <w:numId w:val="6"/>
               </w:numPr>
               <w:rPr>
@@ -1066,7 +1221,7 @@
                 <w:sz w:val="20"/>
                 <w:szCs w:val="20"/>
               </w:rPr>
-              <w:t xml:space="preserve">10 </w:t>
+              <w:t xml:space="preserve">4 </w:t>
             </w:r>
             <w:proofErr w:type="spellStart"/>
             <w:r>
@@ -1084,7 +1239,15 @@
                 <w:sz w:val="20"/>
                 <w:szCs w:val="20"/>
               </w:rPr>
-              <w:t xml:space="preserve"> (min/max for each axis)</w:t>
+              <w:t xml:space="preserve"> (</w:t>
+            </w:r>
+            <w:r>
+              <w:rPr>
+                <w:rFonts w:ascii="Helvetica" w:hAnsi="Helvetica"/>
+                <w:sz w:val="20"/>
+                <w:szCs w:val="20"/>
+              </w:rPr>
+              <w:t>max for each axis)</w:t>
             </w:r>
           </w:p>
           <w:p>
@@ -1150,6 +1313,7 @@
                 <w:sz w:val="20"/>
                 <w:szCs w:val="20"/>
               </w:rPr>
+              <w:lastRenderedPageBreak/>
               <w:t>Spindle speed input</w:t>
             </w:r>
           </w:p>
@@ -1172,7 +1336,7 @@
                 <w:sz w:val="20"/>
                 <w:szCs w:val="20"/>
               </w:rPr>
-              <w:t>2 ADC inputs</w:t>
+              <w:t>Buzzer for alerts and simple user feedback</w:t>
             </w:r>
           </w:p>
           <w:p>
@@ -1194,52 +1358,25 @@
                 <w:sz w:val="20"/>
                 <w:szCs w:val="20"/>
               </w:rPr>
-              <w:t>Tentative support for 5 quadrature encoders.</w:t>
-            </w:r>
-          </w:p>
-          <w:p>
-            <w:pPr>
-              <w:pStyle w:val="ListParagraph"/>
-              <w:numPr>
-                <w:ilvl w:val="0"/>
-                <w:numId w:val="6"/>
-              </w:numPr>
-              <w:rPr>
-                <w:rFonts w:ascii="Helvetica" w:hAnsi="Helvetica"/>
-                <w:sz w:val="20"/>
-                <w:szCs w:val="20"/>
-              </w:rPr>
-            </w:pPr>
-            <w:r>
-              <w:rPr>
-                <w:rFonts w:ascii="Helvetica" w:hAnsi="Helvetica"/>
-                <w:sz w:val="20"/>
-                <w:szCs w:val="20"/>
-              </w:rPr>
-              <w:t>3 high-power MOSFETS switching 24v @ 5-10A.  Good for heaters, fans, etc.</w:t>
-            </w:r>
-          </w:p>
-          <w:p>
-            <w:pPr>
-              <w:pStyle w:val="ListParagraph"/>
-              <w:numPr>
-                <w:ilvl w:val="0"/>
-                <w:numId w:val="6"/>
-              </w:numPr>
-              <w:rPr>
-                <w:rFonts w:ascii="Helvetica" w:hAnsi="Helvetica"/>
-                <w:sz w:val="20"/>
-                <w:szCs w:val="20"/>
-              </w:rPr>
-            </w:pPr>
-            <w:r>
-              <w:rPr>
-                <w:rFonts w:ascii="Helvetica" w:hAnsi="Helvetica"/>
-                <w:sz w:val="20"/>
-                <w:szCs w:val="20"/>
-              </w:rPr>
-              <w:lastRenderedPageBreak/>
-              <w:t>Buzzer for alerts and simple user feedback</w:t>
+              <w:t xml:space="preserve">All extra I/O broken out for </w:t>
+            </w:r>
+            <w:proofErr w:type="spellStart"/>
+            <w:r>
+              <w:rPr>
+                <w:rFonts w:ascii="Helvetica" w:hAnsi="Helvetica"/>
+                <w:sz w:val="20"/>
+                <w:szCs w:val="20"/>
+              </w:rPr>
+              <w:t>hackability</w:t>
+            </w:r>
+            <w:proofErr w:type="spellEnd"/>
+            <w:r>
+              <w:rPr>
+                <w:rFonts w:ascii="Helvetica" w:hAnsi="Helvetica"/>
+                <w:sz w:val="20"/>
+                <w:szCs w:val="20"/>
+              </w:rPr>
+              <w:t>.</w:t>
             </w:r>
           </w:p>
         </w:tc>

</xml_diff>

<commit_message>
lots of progress on routing the board.  updated spec too.
</commit_message>
<xml_diff>
--- a/electronics/Hoektronics CNC Controller Specs v1.docx
+++ b/electronics/Hoektronics CNC Controller Specs v1.docx
@@ -41,8 +41,6 @@
         </w:rPr>
         <w:t xml:space="preserve"> CNC Controller Specs v1.1</w:t>
       </w:r>
-      <w:bookmarkStart w:id="0" w:name="_GoBack"/>
-      <w:bookmarkEnd w:id="0"/>
     </w:p>
     <w:p>
       <w:pPr>
@@ -58,7 +56,8 @@
     <w:tbl>
       <w:tblPr>
         <w:tblStyle w:val="TableGrid"/>
-        <w:tblW w:w="0" w:type="auto"/>
+        <w:tblW w:w="8901" w:type="dxa"/>
+        <w:tblLayout w:type="fixed"/>
         <w:tblCellMar>
           <w:top w:w="115" w:type="dxa"/>
           <w:left w:w="115" w:type="dxa"/>
@@ -68,13 +67,13 @@
         <w:tblLook w:val="04A0" w:firstRow="1" w:lastRow="0" w:firstColumn="1" w:lastColumn="0" w:noHBand="0" w:noVBand="1"/>
       </w:tblPr>
       <w:tblGrid>
-        <w:gridCol w:w="2448"/>
-        <w:gridCol w:w="5096"/>
+        <w:gridCol w:w="2275"/>
+        <w:gridCol w:w="6626"/>
       </w:tblGrid>
       <w:tr>
         <w:tc>
           <w:tcPr>
-            <w:tcW w:w="2448" w:type="dxa"/>
+            <w:tcW w:w="2275" w:type="dxa"/>
             <w:vAlign w:val="center"/>
           </w:tcPr>
           <w:p>
@@ -100,7 +99,7 @@
         </w:tc>
         <w:tc>
           <w:tcPr>
-            <w:tcW w:w="5096" w:type="dxa"/>
+            <w:tcW w:w="6626" w:type="dxa"/>
           </w:tcPr>
           <w:p>
             <w:pPr>
@@ -121,7 +120,31 @@
                 <w:sz w:val="20"/>
                 <w:szCs w:val="20"/>
               </w:rPr>
-              <w:t>Fully OSHW, GPLv3</w:t>
+              <w:t>100%</w:t>
+            </w:r>
+            <w:r>
+              <w:rPr>
+                <w:rFonts w:ascii="Helvetica" w:hAnsi="Helvetica"/>
+                <w:sz w:val="20"/>
+                <w:szCs w:val="20"/>
+              </w:rPr>
+              <w:t xml:space="preserve"> </w:t>
+            </w:r>
+            <w:r>
+              <w:rPr>
+                <w:rFonts w:ascii="Helvetica" w:hAnsi="Helvetica"/>
+                <w:sz w:val="20"/>
+                <w:szCs w:val="20"/>
+              </w:rPr>
+              <w:t>Open Source Hardware</w:t>
+            </w:r>
+            <w:r>
+              <w:rPr>
+                <w:rFonts w:ascii="Helvetica" w:hAnsi="Helvetica"/>
+                <w:sz w:val="20"/>
+                <w:szCs w:val="20"/>
+              </w:rPr>
+              <w:t>, GPLv3</w:t>
             </w:r>
           </w:p>
           <w:p>
@@ -143,7 +166,15 @@
                 <w:sz w:val="20"/>
                 <w:szCs w:val="20"/>
               </w:rPr>
-              <w:t>Developed in the open at: https://github.com/Hoektronics/Hoektron-CNC</w:t>
+              <w:t>Openly developed at</w:t>
+            </w:r>
+            <w:r>
+              <w:rPr>
+                <w:rFonts w:ascii="Helvetica" w:hAnsi="Helvetica"/>
+                <w:sz w:val="20"/>
+                <w:szCs w:val="20"/>
+              </w:rPr>
+              <w:t>: https://github.com/Hoektronics/Hoektron-CNC</w:t>
             </w:r>
           </w:p>
         </w:tc>
@@ -151,7 +182,7 @@
       <w:tr>
         <w:tc>
           <w:tcPr>
-            <w:tcW w:w="2448" w:type="dxa"/>
+            <w:tcW w:w="2275" w:type="dxa"/>
             <w:vAlign w:val="center"/>
           </w:tcPr>
           <w:p>
@@ -176,7 +207,7 @@
         </w:tc>
         <w:tc>
           <w:tcPr>
-            <w:tcW w:w="5096" w:type="dxa"/>
+            <w:tcW w:w="6626" w:type="dxa"/>
           </w:tcPr>
           <w:p>
             <w:pPr>
@@ -197,7 +228,23 @@
                 <w:sz w:val="20"/>
                 <w:szCs w:val="20"/>
               </w:rPr>
-              <w:t>12-24VDC, 24V preferred</w:t>
+              <w:t>Power Input: 24V</w:t>
+            </w:r>
+            <w:r>
+              <w:rPr>
+                <w:rFonts w:ascii="Helvetica" w:hAnsi="Helvetica"/>
+                <w:sz w:val="20"/>
+                <w:szCs w:val="20"/>
+              </w:rPr>
+              <w:t xml:space="preserve"> </w:t>
+            </w:r>
+            <w:r>
+              <w:rPr>
+                <w:rFonts w:ascii="Helvetica" w:hAnsi="Helvetica"/>
+                <w:sz w:val="20"/>
+                <w:szCs w:val="20"/>
+              </w:rPr>
+              <w:t>@15A</w:t>
             </w:r>
           </w:p>
           <w:p>
@@ -219,7 +266,7 @@
                 <w:sz w:val="20"/>
                 <w:szCs w:val="20"/>
               </w:rPr>
-              <w:t>Internal regulators to 5v and 3.3v</w:t>
+              <w:t>Internal regulators to 5V@1A and 3.3V@1A</w:t>
             </w:r>
           </w:p>
           <w:p>
@@ -305,7 +352,7 @@
       <w:tr>
         <w:tc>
           <w:tcPr>
-            <w:tcW w:w="2448" w:type="dxa"/>
+            <w:tcW w:w="2275" w:type="dxa"/>
             <w:vAlign w:val="center"/>
           </w:tcPr>
           <w:p>
@@ -330,7 +377,7 @@
         </w:tc>
         <w:tc>
           <w:tcPr>
-            <w:tcW w:w="5096" w:type="dxa"/>
+            <w:tcW w:w="6626" w:type="dxa"/>
           </w:tcPr>
           <w:p>
             <w:pPr>
@@ -457,7 +504,7 @@
       <w:tr>
         <w:tc>
           <w:tcPr>
-            <w:tcW w:w="2448" w:type="dxa"/>
+            <w:tcW w:w="2275" w:type="dxa"/>
             <w:vAlign w:val="center"/>
           </w:tcPr>
           <w:p>
@@ -482,7 +529,7 @@
         </w:tc>
         <w:tc>
           <w:tcPr>
-            <w:tcW w:w="5096" w:type="dxa"/>
+            <w:tcW w:w="6626" w:type="dxa"/>
           </w:tcPr>
           <w:p>
             <w:pPr>
@@ -555,6 +602,14 @@
                 <w:sz w:val="20"/>
                 <w:szCs w:val="20"/>
               </w:rPr>
+              <w:t xml:space="preserve">Optional: </w:t>
+            </w:r>
+            <w:r>
+              <w:rPr>
+                <w:rFonts w:ascii="Helvetica" w:hAnsi="Helvetica"/>
+                <w:sz w:val="20"/>
+                <w:szCs w:val="20"/>
+              </w:rPr>
               <w:t>Bluetooth v2.0 (via RN-42 module)</w:t>
             </w:r>
           </w:p>
@@ -571,6 +626,14 @@
                 <w:szCs w:val="20"/>
               </w:rPr>
             </w:pPr>
+            <w:r>
+              <w:rPr>
+                <w:rFonts w:ascii="Helvetica" w:hAnsi="Helvetica"/>
+                <w:sz w:val="20"/>
+                <w:szCs w:val="20"/>
+              </w:rPr>
+              <w:t xml:space="preserve">Optional: </w:t>
+            </w:r>
             <w:proofErr w:type="spellStart"/>
             <w:r>
               <w:rPr>
@@ -587,7 +650,33 @@
                 <w:sz w:val="20"/>
                 <w:szCs w:val="20"/>
               </w:rPr>
-              <w:t xml:space="preserve"> – 802.11 b/g (via RN-131 module)</w:t>
+              <w:t xml:space="preserve"> – 802.11 b/g (via </w:t>
+            </w:r>
+            <w:proofErr w:type="spellStart"/>
+            <w:r>
+              <w:rPr>
+                <w:rFonts w:ascii="Helvetica" w:hAnsi="Helvetica"/>
+                <w:sz w:val="20"/>
+                <w:szCs w:val="20"/>
+              </w:rPr>
+              <w:t>WiFly</w:t>
+            </w:r>
+            <w:proofErr w:type="spellEnd"/>
+            <w:r>
+              <w:rPr>
+                <w:rFonts w:ascii="Helvetica" w:hAnsi="Helvetica"/>
+                <w:sz w:val="20"/>
+                <w:szCs w:val="20"/>
+              </w:rPr>
+              <w:t xml:space="preserve"> module</w:t>
+            </w:r>
+            <w:r>
+              <w:rPr>
+                <w:rFonts w:ascii="Helvetica" w:hAnsi="Helvetica"/>
+                <w:sz w:val="20"/>
+                <w:szCs w:val="20"/>
+              </w:rPr>
+              <w:t>)</w:t>
             </w:r>
           </w:p>
         </w:tc>
@@ -595,7 +684,7 @@
       <w:tr>
         <w:tc>
           <w:tcPr>
-            <w:tcW w:w="2448" w:type="dxa"/>
+            <w:tcW w:w="2275" w:type="dxa"/>
             <w:vAlign w:val="center"/>
           </w:tcPr>
           <w:p>
@@ -614,13 +703,31 @@
                 <w:sz w:val="28"/>
                 <w:szCs w:val="28"/>
               </w:rPr>
-              <w:t>Spindle Control</w:t>
+              <w:t>Spindle</w:t>
+            </w:r>
+            <w:r>
+              <w:rPr>
+                <w:rFonts w:ascii="Helvetica" w:hAnsi="Helvetica"/>
+                <w:b/>
+                <w:sz w:val="28"/>
+                <w:szCs w:val="28"/>
+              </w:rPr>
+              <w:t xml:space="preserve"> / Vacuum</w:t>
+            </w:r>
+            <w:r>
+              <w:rPr>
+                <w:rFonts w:ascii="Helvetica" w:hAnsi="Helvetica"/>
+                <w:b/>
+                <w:sz w:val="28"/>
+                <w:szCs w:val="28"/>
+              </w:rPr>
+              <w:t xml:space="preserve"> Control</w:t>
             </w:r>
           </w:p>
         </w:tc>
         <w:tc>
           <w:tcPr>
-            <w:tcW w:w="5096" w:type="dxa"/>
+            <w:tcW w:w="6626" w:type="dxa"/>
           </w:tcPr>
           <w:p>
             <w:pPr>
@@ -641,23 +748,39 @@
                 <w:sz w:val="20"/>
                 <w:szCs w:val="20"/>
               </w:rPr>
-              <w:t xml:space="preserve">Isolated Relay for up to 230VAC operation, with option to </w:t>
-            </w:r>
-            <w:r>
-              <w:rPr>
-                <w:rFonts w:ascii="Helvetica" w:hAnsi="Helvetica"/>
-                <w:sz w:val="20"/>
-                <w:szCs w:val="20"/>
-              </w:rPr>
-              <w:t>use</w:t>
-            </w:r>
-            <w:r>
-              <w:rPr>
-                <w:rFonts w:ascii="Helvetica" w:hAnsi="Helvetica"/>
-                <w:sz w:val="20"/>
-                <w:szCs w:val="20"/>
-              </w:rPr>
-              <w:t xml:space="preserve"> built-in 24V supply.</w:t>
+              <w:t>2 fully isolated relays capable of 230V</w:t>
+            </w:r>
+          </w:p>
+          <w:p>
+            <w:pPr>
+              <w:pStyle w:val="ListParagraph"/>
+              <w:numPr>
+                <w:ilvl w:val="0"/>
+                <w:numId w:val="4"/>
+              </w:numPr>
+              <w:rPr>
+                <w:rFonts w:ascii="Helvetica" w:hAnsi="Helvetica"/>
+                <w:sz w:val="20"/>
+                <w:szCs w:val="20"/>
+              </w:rPr>
+            </w:pPr>
+            <w:r>
+              <w:rPr>
+                <w:rFonts w:ascii="Helvetica" w:hAnsi="Helvetica"/>
+                <w:sz w:val="20"/>
+                <w:szCs w:val="20"/>
+              </w:rPr>
+              <w:t>Standard NC/NO/C</w:t>
+            </w:r>
+            <w:bookmarkStart w:id="0" w:name="_GoBack"/>
+            <w:bookmarkEnd w:id="0"/>
+            <w:r>
+              <w:rPr>
+                <w:rFonts w:ascii="Helvetica" w:hAnsi="Helvetica"/>
+                <w:sz w:val="20"/>
+                <w:szCs w:val="20"/>
+              </w:rPr>
+              <w:t>ommon pins exposed.</w:t>
             </w:r>
           </w:p>
         </w:tc>
@@ -665,7 +788,7 @@
       <w:tr>
         <w:tc>
           <w:tcPr>
-            <w:tcW w:w="2448" w:type="dxa"/>
+            <w:tcW w:w="2275" w:type="dxa"/>
             <w:vAlign w:val="center"/>
           </w:tcPr>
           <w:p>
@@ -684,13 +807,13 @@
                 <w:sz w:val="28"/>
                 <w:szCs w:val="28"/>
               </w:rPr>
-              <w:t>Vacuum Control</w:t>
+              <w:t>Stepper Drivers</w:t>
             </w:r>
           </w:p>
         </w:tc>
         <w:tc>
           <w:tcPr>
-            <w:tcW w:w="5096" w:type="dxa"/>
+            <w:tcW w:w="6626" w:type="dxa"/>
           </w:tcPr>
           <w:p>
             <w:pPr>
@@ -711,23 +834,193 @@
                 <w:sz w:val="20"/>
                 <w:szCs w:val="20"/>
               </w:rPr>
-              <w:t xml:space="preserve">Isolated Relay for up to 230VAC operation, with option to </w:t>
-            </w:r>
-            <w:r>
-              <w:rPr>
-                <w:rFonts w:ascii="Helvetica" w:hAnsi="Helvetica"/>
-                <w:sz w:val="20"/>
-                <w:szCs w:val="20"/>
-              </w:rPr>
-              <w:t>use</w:t>
-            </w:r>
-            <w:r>
-              <w:rPr>
-                <w:rFonts w:ascii="Helvetica" w:hAnsi="Helvetica"/>
-                <w:sz w:val="20"/>
-                <w:szCs w:val="20"/>
-              </w:rPr>
-              <w:t xml:space="preserve"> built-in 24V supply.</w:t>
+              <w:t>4 axes built-in (XYZA</w:t>
+            </w:r>
+            <w:r>
+              <w:rPr>
+                <w:rFonts w:ascii="Helvetica" w:hAnsi="Helvetica"/>
+                <w:sz w:val="20"/>
+                <w:szCs w:val="20"/>
+              </w:rPr>
+              <w:t>)</w:t>
+            </w:r>
+          </w:p>
+          <w:p>
+            <w:pPr>
+              <w:pStyle w:val="ListParagraph"/>
+              <w:numPr>
+                <w:ilvl w:val="0"/>
+                <w:numId w:val="4"/>
+              </w:numPr>
+              <w:rPr>
+                <w:rFonts w:ascii="Helvetica" w:hAnsi="Helvetica"/>
+                <w:sz w:val="20"/>
+                <w:szCs w:val="20"/>
+              </w:rPr>
+            </w:pPr>
+            <w:r>
+              <w:rPr>
+                <w:rFonts w:ascii="Helvetica" w:hAnsi="Helvetica"/>
+                <w:sz w:val="20"/>
+                <w:szCs w:val="20"/>
+              </w:rPr>
+              <w:t>Supports 2 different types of modular stepper drivers:</w:t>
+            </w:r>
+          </w:p>
+          <w:p>
+            <w:pPr>
+              <w:pStyle w:val="ListParagraph"/>
+              <w:numPr>
+                <w:ilvl w:val="0"/>
+                <w:numId w:val="4"/>
+              </w:numPr>
+              <w:rPr>
+                <w:rFonts w:ascii="Helvetica" w:hAnsi="Helvetica"/>
+                <w:sz w:val="20"/>
+                <w:szCs w:val="20"/>
+              </w:rPr>
+            </w:pPr>
+            <w:r>
+              <w:rPr>
+                <w:rFonts w:ascii="Helvetica" w:hAnsi="Helvetica"/>
+                <w:sz w:val="20"/>
+                <w:szCs w:val="20"/>
+              </w:rPr>
+              <w:t>A4983 based “</w:t>
+            </w:r>
+            <w:proofErr w:type="spellStart"/>
+            <w:r>
+              <w:rPr>
+                <w:rFonts w:ascii="Helvetica" w:hAnsi="Helvetica"/>
+                <w:sz w:val="20"/>
+                <w:szCs w:val="20"/>
+              </w:rPr>
+              <w:t>Pololu</w:t>
+            </w:r>
+            <w:proofErr w:type="spellEnd"/>
+            <w:r>
+              <w:rPr>
+                <w:rFonts w:ascii="Helvetica" w:hAnsi="Helvetica"/>
+                <w:sz w:val="20"/>
+                <w:szCs w:val="20"/>
+              </w:rPr>
+              <w:t>” style drivers for NEMA17 size motors</w:t>
+            </w:r>
+            <w:r>
+              <w:rPr>
+                <w:rFonts w:ascii="Helvetica" w:hAnsi="Helvetica"/>
+                <w:sz w:val="20"/>
+                <w:szCs w:val="20"/>
+              </w:rPr>
+              <w:t xml:space="preserve"> (Up to 1A)</w:t>
+            </w:r>
+          </w:p>
+          <w:p>
+            <w:pPr>
+              <w:pStyle w:val="ListParagraph"/>
+              <w:numPr>
+                <w:ilvl w:val="0"/>
+                <w:numId w:val="4"/>
+              </w:numPr>
+              <w:rPr>
+                <w:rFonts w:ascii="Helvetica" w:hAnsi="Helvetica"/>
+                <w:sz w:val="20"/>
+                <w:szCs w:val="20"/>
+              </w:rPr>
+            </w:pPr>
+            <w:r>
+              <w:rPr>
+                <w:rFonts w:ascii="Helvetica" w:hAnsi="Helvetica"/>
+                <w:sz w:val="20"/>
+                <w:szCs w:val="20"/>
+              </w:rPr>
+              <w:t>TB6560 based “HoekStep23” style drivers for NEMA23 size motors</w:t>
+            </w:r>
+            <w:r>
+              <w:rPr>
+                <w:rFonts w:ascii="Helvetica" w:hAnsi="Helvetica"/>
+                <w:sz w:val="20"/>
+                <w:szCs w:val="20"/>
+              </w:rPr>
+              <w:t xml:space="preserve"> (Up to 3A)</w:t>
+            </w:r>
+          </w:p>
+          <w:p>
+            <w:pPr>
+              <w:pStyle w:val="ListParagraph"/>
+              <w:numPr>
+                <w:ilvl w:val="0"/>
+                <w:numId w:val="4"/>
+              </w:numPr>
+              <w:rPr>
+                <w:rFonts w:ascii="Helvetica" w:hAnsi="Helvetica"/>
+                <w:sz w:val="20"/>
+                <w:szCs w:val="20"/>
+              </w:rPr>
+            </w:pPr>
+            <w:r>
+              <w:rPr>
+                <w:rFonts w:ascii="Helvetica" w:hAnsi="Helvetica"/>
+                <w:sz w:val="20"/>
+                <w:szCs w:val="20"/>
+              </w:rPr>
+              <w:t>Step size and other options configurable.</w:t>
+            </w:r>
+          </w:p>
+          <w:p>
+            <w:pPr>
+              <w:pStyle w:val="ListParagraph"/>
+              <w:numPr>
+                <w:ilvl w:val="0"/>
+                <w:numId w:val="4"/>
+              </w:numPr>
+              <w:rPr>
+                <w:rFonts w:ascii="Helvetica" w:hAnsi="Helvetica"/>
+                <w:sz w:val="20"/>
+                <w:szCs w:val="20"/>
+              </w:rPr>
+            </w:pPr>
+            <w:r>
+              <w:rPr>
+                <w:rFonts w:ascii="Helvetica" w:hAnsi="Helvetica"/>
+                <w:sz w:val="20"/>
+                <w:szCs w:val="20"/>
+              </w:rPr>
+              <w:t xml:space="preserve">Optional support for dynamic current setting on </w:t>
+            </w:r>
+            <w:proofErr w:type="spellStart"/>
+            <w:r>
+              <w:rPr>
+                <w:rFonts w:ascii="Helvetica" w:hAnsi="Helvetica"/>
+                <w:sz w:val="20"/>
+                <w:szCs w:val="20"/>
+              </w:rPr>
+              <w:t>Hoektronics</w:t>
+            </w:r>
+            <w:proofErr w:type="spellEnd"/>
+            <w:r>
+              <w:rPr>
+                <w:rFonts w:ascii="Helvetica" w:hAnsi="Helvetica"/>
+                <w:sz w:val="20"/>
+                <w:szCs w:val="20"/>
+              </w:rPr>
+              <w:t xml:space="preserve"> “</w:t>
+            </w:r>
+            <w:r>
+              <w:rPr>
+                <w:rFonts w:ascii="Helvetica" w:hAnsi="Helvetica"/>
+                <w:sz w:val="20"/>
+                <w:szCs w:val="20"/>
+              </w:rPr>
+              <w:t>Hoek</w:t>
+            </w:r>
+            <w:r>
+              <w:rPr>
+                <w:rFonts w:ascii="Helvetica" w:hAnsi="Helvetica"/>
+                <w:sz w:val="20"/>
+                <w:szCs w:val="20"/>
+              </w:rPr>
+              <w:t>Step17” style drivers</w:t>
             </w:r>
           </w:p>
         </w:tc>
@@ -735,7 +1028,7 @@
       <w:tr>
         <w:tc>
           <w:tcPr>
-            <w:tcW w:w="2448" w:type="dxa"/>
+            <w:tcW w:w="2275" w:type="dxa"/>
             <w:vAlign w:val="center"/>
           </w:tcPr>
           <w:p>
@@ -754,13 +1047,13 @@
                 <w:sz w:val="28"/>
                 <w:szCs w:val="28"/>
               </w:rPr>
-              <w:t>Stepper Drivers</w:t>
+              <w:t>Storage</w:t>
             </w:r>
           </w:p>
         </w:tc>
         <w:tc>
           <w:tcPr>
-            <w:tcW w:w="5096" w:type="dxa"/>
+            <w:tcW w:w="6626" w:type="dxa"/>
           </w:tcPr>
           <w:p>
             <w:pPr>
@@ -775,231 +1068,33 @@
                 <w:szCs w:val="20"/>
               </w:rPr>
             </w:pPr>
-            <w:r>
-              <w:rPr>
-                <w:rFonts w:ascii="Helvetica" w:hAnsi="Helvetica"/>
-                <w:sz w:val="20"/>
-                <w:szCs w:val="20"/>
-              </w:rPr>
-              <w:t>4 axes built-in (XYZA</w:t>
-            </w:r>
-            <w:r>
-              <w:rPr>
-                <w:rFonts w:ascii="Helvetica" w:hAnsi="Helvetica"/>
-                <w:sz w:val="20"/>
-                <w:szCs w:val="20"/>
-              </w:rPr>
-              <w:t>)</w:t>
-            </w:r>
-          </w:p>
-          <w:p>
-            <w:pPr>
-              <w:pStyle w:val="ListParagraph"/>
-              <w:numPr>
-                <w:ilvl w:val="0"/>
-                <w:numId w:val="4"/>
-              </w:numPr>
-              <w:rPr>
-                <w:rFonts w:ascii="Helvetica" w:hAnsi="Helvetica"/>
-                <w:sz w:val="20"/>
-                <w:szCs w:val="20"/>
-              </w:rPr>
-            </w:pPr>
-            <w:r>
-              <w:rPr>
-                <w:rFonts w:ascii="Helvetica" w:hAnsi="Helvetica"/>
-                <w:sz w:val="20"/>
-                <w:szCs w:val="20"/>
-              </w:rPr>
-              <w:t>Supports 2 different types of modular stepper drivers:</w:t>
-            </w:r>
-          </w:p>
-          <w:p>
-            <w:pPr>
-              <w:pStyle w:val="ListParagraph"/>
-              <w:numPr>
-                <w:ilvl w:val="0"/>
-                <w:numId w:val="4"/>
-              </w:numPr>
-              <w:rPr>
-                <w:rFonts w:ascii="Helvetica" w:hAnsi="Helvetica"/>
-                <w:sz w:val="20"/>
-                <w:szCs w:val="20"/>
-              </w:rPr>
-            </w:pPr>
-            <w:r>
-              <w:rPr>
-                <w:rFonts w:ascii="Helvetica" w:hAnsi="Helvetica"/>
-                <w:sz w:val="20"/>
-                <w:szCs w:val="20"/>
-              </w:rPr>
-              <w:t xml:space="preserve">A4983 </w:t>
-            </w:r>
-            <w:r>
-              <w:rPr>
-                <w:rFonts w:ascii="Helvetica" w:hAnsi="Helvetica"/>
-                <w:sz w:val="20"/>
-                <w:szCs w:val="20"/>
-              </w:rPr>
-              <w:t xml:space="preserve">based </w:t>
-            </w:r>
-            <w:r>
-              <w:rPr>
-                <w:rFonts w:ascii="Helvetica" w:hAnsi="Helvetica"/>
-                <w:sz w:val="20"/>
-                <w:szCs w:val="20"/>
-              </w:rPr>
-              <w:t>“</w:t>
-            </w:r>
             <w:proofErr w:type="spellStart"/>
-            <w:r>
-              <w:rPr>
-                <w:rFonts w:ascii="Helvetica" w:hAnsi="Helvetica"/>
-                <w:sz w:val="20"/>
-                <w:szCs w:val="20"/>
-              </w:rPr>
-              <w:t>Pololu</w:t>
+            <w:proofErr w:type="gramStart"/>
+            <w:r>
+              <w:rPr>
+                <w:rFonts w:ascii="Helvetica" w:hAnsi="Helvetica"/>
+                <w:sz w:val="20"/>
+                <w:szCs w:val="20"/>
+              </w:rPr>
+              <w:t>microSD</w:t>
             </w:r>
             <w:proofErr w:type="spellEnd"/>
-            <w:r>
-              <w:rPr>
-                <w:rFonts w:ascii="Helvetica" w:hAnsi="Helvetica"/>
-                <w:sz w:val="20"/>
-                <w:szCs w:val="20"/>
-              </w:rPr>
-              <w:t>” style drivers for NEMA17 size motors</w:t>
-            </w:r>
-            <w:r>
-              <w:rPr>
-                <w:rFonts w:ascii="Helvetica" w:hAnsi="Helvetica"/>
-                <w:sz w:val="20"/>
-                <w:szCs w:val="20"/>
-              </w:rPr>
-              <w:t xml:space="preserve"> (Up to 1A)</w:t>
-            </w:r>
-          </w:p>
-          <w:p>
-            <w:pPr>
-              <w:pStyle w:val="ListParagraph"/>
-              <w:numPr>
-                <w:ilvl w:val="0"/>
-                <w:numId w:val="4"/>
-              </w:numPr>
-              <w:rPr>
-                <w:rFonts w:ascii="Helvetica" w:hAnsi="Helvetica"/>
-                <w:sz w:val="20"/>
-                <w:szCs w:val="20"/>
-              </w:rPr>
-            </w:pPr>
-            <w:r>
-              <w:rPr>
-                <w:rFonts w:ascii="Helvetica" w:hAnsi="Helvetica"/>
-                <w:sz w:val="20"/>
-                <w:szCs w:val="20"/>
-              </w:rPr>
-              <w:t xml:space="preserve">TB6560 </w:t>
-            </w:r>
-            <w:r>
-              <w:rPr>
-                <w:rFonts w:ascii="Helvetica" w:hAnsi="Helvetica"/>
-                <w:sz w:val="20"/>
-                <w:szCs w:val="20"/>
-              </w:rPr>
-              <w:t xml:space="preserve">based </w:t>
-            </w:r>
-            <w:r>
-              <w:rPr>
-                <w:rFonts w:ascii="Helvetica" w:hAnsi="Helvetica"/>
-                <w:sz w:val="20"/>
-                <w:szCs w:val="20"/>
-              </w:rPr>
-              <w:t>“HoekStep23” style drivers for NEMA23 size motors</w:t>
-            </w:r>
-            <w:r>
-              <w:rPr>
-                <w:rFonts w:ascii="Helvetica" w:hAnsi="Helvetica"/>
-                <w:sz w:val="20"/>
-                <w:szCs w:val="20"/>
-              </w:rPr>
-              <w:t xml:space="preserve"> (Up to 3A)</w:t>
-            </w:r>
-          </w:p>
-          <w:p>
-            <w:pPr>
-              <w:pStyle w:val="ListParagraph"/>
-              <w:numPr>
-                <w:ilvl w:val="0"/>
-                <w:numId w:val="4"/>
-              </w:numPr>
-              <w:rPr>
-                <w:rFonts w:ascii="Helvetica" w:hAnsi="Helvetica"/>
-                <w:sz w:val="20"/>
-                <w:szCs w:val="20"/>
-              </w:rPr>
-            </w:pPr>
-            <w:r>
-              <w:rPr>
-                <w:rFonts w:ascii="Helvetica" w:hAnsi="Helvetica"/>
-                <w:sz w:val="20"/>
-                <w:szCs w:val="20"/>
-              </w:rPr>
-              <w:t>Step size and other options configurable.</w:t>
-            </w:r>
-          </w:p>
-          <w:p>
-            <w:pPr>
-              <w:pStyle w:val="ListParagraph"/>
-              <w:numPr>
-                <w:ilvl w:val="0"/>
-                <w:numId w:val="4"/>
-              </w:numPr>
-              <w:rPr>
-                <w:rFonts w:ascii="Helvetica" w:hAnsi="Helvetica"/>
-                <w:sz w:val="20"/>
-                <w:szCs w:val="20"/>
-              </w:rPr>
-            </w:pPr>
-            <w:r>
-              <w:rPr>
-                <w:rFonts w:ascii="Helvetica" w:hAnsi="Helvetica"/>
-                <w:sz w:val="20"/>
-                <w:szCs w:val="20"/>
-              </w:rPr>
-              <w:t xml:space="preserve">Optional support for dynamic current setting on </w:t>
-            </w:r>
-            <w:proofErr w:type="spellStart"/>
-            <w:r>
-              <w:rPr>
-                <w:rFonts w:ascii="Helvetica" w:hAnsi="Helvetica"/>
-                <w:sz w:val="20"/>
-                <w:szCs w:val="20"/>
-              </w:rPr>
-              <w:t>Hoektronics</w:t>
-            </w:r>
-            <w:proofErr w:type="spellEnd"/>
-            <w:r>
-              <w:rPr>
-                <w:rFonts w:ascii="Helvetica" w:hAnsi="Helvetica"/>
-                <w:sz w:val="20"/>
-                <w:szCs w:val="20"/>
-              </w:rPr>
-              <w:t xml:space="preserve"> “</w:t>
-            </w:r>
-            <w:r>
-              <w:rPr>
-                <w:rFonts w:ascii="Helvetica" w:hAnsi="Helvetica"/>
-                <w:sz w:val="20"/>
-                <w:szCs w:val="20"/>
-              </w:rPr>
-              <w:t>Hoek</w:t>
-            </w:r>
-            <w:r>
-              <w:rPr>
-                <w:rFonts w:ascii="Helvetica" w:hAnsi="Helvetica"/>
-                <w:sz w:val="20"/>
-                <w:szCs w:val="20"/>
-              </w:rPr>
-              <w:t>Step17” style drivers</w:t>
+            <w:proofErr w:type="gramEnd"/>
+            <w:r>
+              <w:rPr>
+                <w:rFonts w:ascii="Helvetica" w:hAnsi="Helvetica"/>
+                <w:sz w:val="20"/>
+                <w:szCs w:val="20"/>
+              </w:rPr>
+              <w:t xml:space="preserve"> slot</w:t>
+            </w:r>
+            <w:r>
+              <w:rPr>
+                <w:rFonts w:ascii="Helvetica" w:hAnsi="Helvetica"/>
+                <w:sz w:val="20"/>
+                <w:szCs w:val="20"/>
+              </w:rPr>
+              <w:t xml:space="preserve"> w/ support for up to 32GB cards.</w:t>
             </w:r>
           </w:p>
         </w:tc>
@@ -1007,7 +1102,7 @@
       <w:tr>
         <w:tc>
           <w:tcPr>
-            <w:tcW w:w="2448" w:type="dxa"/>
+            <w:tcW w:w="2275" w:type="dxa"/>
             <w:vAlign w:val="center"/>
           </w:tcPr>
           <w:p>
@@ -1026,13 +1121,13 @@
                 <w:sz w:val="28"/>
                 <w:szCs w:val="28"/>
               </w:rPr>
-              <w:t>Storage</w:t>
+              <w:t>Debug</w:t>
             </w:r>
           </w:p>
         </w:tc>
         <w:tc>
           <w:tcPr>
-            <w:tcW w:w="5096" w:type="dxa"/>
+            <w:tcW w:w="6626" w:type="dxa"/>
           </w:tcPr>
           <w:p>
             <w:pPr>
@@ -1047,33 +1142,53 @@
                 <w:szCs w:val="20"/>
               </w:rPr>
             </w:pPr>
+            <w:r>
+              <w:rPr>
+                <w:rFonts w:ascii="Helvetica" w:hAnsi="Helvetica"/>
+                <w:sz w:val="20"/>
+                <w:szCs w:val="20"/>
+              </w:rPr>
+              <w:t>3.3v TTL Serial connection</w:t>
+            </w:r>
+          </w:p>
+          <w:p>
+            <w:pPr>
+              <w:pStyle w:val="ListParagraph"/>
+              <w:numPr>
+                <w:ilvl w:val="0"/>
+                <w:numId w:val="5"/>
+              </w:numPr>
+              <w:rPr>
+                <w:rFonts w:ascii="Helvetica" w:hAnsi="Helvetica"/>
+                <w:sz w:val="20"/>
+                <w:szCs w:val="20"/>
+              </w:rPr>
+            </w:pPr>
+            <w:r>
+              <w:rPr>
+                <w:rFonts w:ascii="Helvetica" w:hAnsi="Helvetica"/>
+                <w:sz w:val="20"/>
+                <w:szCs w:val="20"/>
+              </w:rPr>
+              <w:t xml:space="preserve">JTAG through </w:t>
+            </w:r>
             <w:proofErr w:type="spellStart"/>
-            <w:proofErr w:type="gramStart"/>
-            <w:r>
-              <w:rPr>
-                <w:rFonts w:ascii="Helvetica" w:hAnsi="Helvetica"/>
-                <w:sz w:val="20"/>
-                <w:szCs w:val="20"/>
-              </w:rPr>
-              <w:t>microSD</w:t>
+            <w:r>
+              <w:rPr>
+                <w:rFonts w:ascii="Helvetica" w:hAnsi="Helvetica"/>
+                <w:sz w:val="20"/>
+                <w:szCs w:val="20"/>
+              </w:rPr>
+              <w:t>LCPXpresso</w:t>
             </w:r>
             <w:proofErr w:type="spellEnd"/>
-            <w:proofErr w:type="gramEnd"/>
-            <w:r>
-              <w:rPr>
-                <w:rFonts w:ascii="Helvetica" w:hAnsi="Helvetica"/>
-                <w:sz w:val="20"/>
-                <w:szCs w:val="20"/>
-              </w:rPr>
-              <w:t xml:space="preserve"> slot</w:t>
-            </w:r>
-            <w:r>
-              <w:rPr>
-                <w:rFonts w:ascii="Helvetica" w:hAnsi="Helvetica"/>
-                <w:sz w:val="20"/>
-                <w:szCs w:val="20"/>
-              </w:rPr>
-              <w:t xml:space="preserve"> w/ support for up to 32GB cards.</w:t>
+            <w:r>
+              <w:rPr>
+                <w:rFonts w:ascii="Helvetica" w:hAnsi="Helvetica"/>
+                <w:sz w:val="20"/>
+                <w:szCs w:val="20"/>
+              </w:rPr>
+              <w:t xml:space="preserve"> board</w:t>
             </w:r>
           </w:p>
         </w:tc>
@@ -1081,7 +1196,7 @@
       <w:tr>
         <w:tc>
           <w:tcPr>
-            <w:tcW w:w="2448" w:type="dxa"/>
+            <w:tcW w:w="2275" w:type="dxa"/>
             <w:vAlign w:val="center"/>
           </w:tcPr>
           <w:p>
@@ -1100,19 +1215,177 @@
                 <w:sz w:val="28"/>
                 <w:szCs w:val="28"/>
               </w:rPr>
-              <w:t>Debug</w:t>
+              <w:t>Peripherals</w:t>
             </w:r>
           </w:p>
         </w:tc>
         <w:tc>
           <w:tcPr>
-            <w:tcW w:w="5096" w:type="dxa"/>
+            <w:tcW w:w="6626" w:type="dxa"/>
           </w:tcPr>
           <w:p>
             <w:pPr>
               <w:pStyle w:val="ListParagraph"/>
               <w:numPr>
                 <w:ilvl w:val="0"/>
+                <w:numId w:val="6"/>
+              </w:numPr>
+              <w:rPr>
+                <w:rFonts w:ascii="Helvetica" w:hAnsi="Helvetica"/>
+                <w:sz w:val="20"/>
+                <w:szCs w:val="20"/>
+              </w:rPr>
+            </w:pPr>
+            <w:r>
+              <w:rPr>
+                <w:rFonts w:ascii="Helvetica" w:hAnsi="Helvetica"/>
+                <w:sz w:val="20"/>
+                <w:szCs w:val="20"/>
+              </w:rPr>
+              <w:t xml:space="preserve">4 </w:t>
+            </w:r>
+            <w:proofErr w:type="spellStart"/>
+            <w:r>
+              <w:rPr>
+                <w:rFonts w:ascii="Helvetica" w:hAnsi="Helvetica"/>
+                <w:sz w:val="20"/>
+                <w:szCs w:val="20"/>
+              </w:rPr>
+              <w:t>endstops</w:t>
+            </w:r>
+            <w:proofErr w:type="spellEnd"/>
+            <w:r>
+              <w:rPr>
+                <w:rFonts w:ascii="Helvetica" w:hAnsi="Helvetica"/>
+                <w:sz w:val="20"/>
+                <w:szCs w:val="20"/>
+              </w:rPr>
+              <w:t xml:space="preserve"> (one</w:t>
+            </w:r>
+            <w:r>
+              <w:rPr>
+                <w:rFonts w:ascii="Helvetica" w:hAnsi="Helvetica"/>
+                <w:sz w:val="20"/>
+                <w:szCs w:val="20"/>
+              </w:rPr>
+              <w:t xml:space="preserve"> for each axis)</w:t>
+            </w:r>
+          </w:p>
+          <w:p>
+            <w:pPr>
+              <w:pStyle w:val="ListParagraph"/>
+              <w:numPr>
+                <w:ilvl w:val="0"/>
+                <w:numId w:val="6"/>
+              </w:numPr>
+              <w:rPr>
+                <w:rFonts w:ascii="Helvetica" w:hAnsi="Helvetica"/>
+                <w:sz w:val="20"/>
+                <w:szCs w:val="20"/>
+              </w:rPr>
+            </w:pPr>
+            <w:r>
+              <w:rPr>
+                <w:rFonts w:ascii="Helvetica" w:hAnsi="Helvetica"/>
+                <w:sz w:val="20"/>
+                <w:szCs w:val="20"/>
+              </w:rPr>
+              <w:t>Tool zeroing input</w:t>
+            </w:r>
+          </w:p>
+          <w:p>
+            <w:pPr>
+              <w:pStyle w:val="ListParagraph"/>
+              <w:numPr>
+                <w:ilvl w:val="0"/>
+                <w:numId w:val="6"/>
+              </w:numPr>
+              <w:rPr>
+                <w:rFonts w:ascii="Helvetica" w:hAnsi="Helvetica"/>
+                <w:sz w:val="20"/>
+                <w:szCs w:val="20"/>
+              </w:rPr>
+            </w:pPr>
+            <w:r>
+              <w:rPr>
+                <w:rFonts w:ascii="Helvetica" w:hAnsi="Helvetica"/>
+                <w:sz w:val="20"/>
+                <w:szCs w:val="20"/>
+              </w:rPr>
+              <w:t>Door open/close input</w:t>
+            </w:r>
+          </w:p>
+          <w:p>
+            <w:pPr>
+              <w:pStyle w:val="ListParagraph"/>
+              <w:numPr>
+                <w:ilvl w:val="0"/>
+                <w:numId w:val="6"/>
+              </w:numPr>
+              <w:rPr>
+                <w:rFonts w:ascii="Helvetica" w:hAnsi="Helvetica"/>
+                <w:sz w:val="20"/>
+                <w:szCs w:val="20"/>
+              </w:rPr>
+            </w:pPr>
+            <w:r>
+              <w:rPr>
+                <w:rFonts w:ascii="Helvetica" w:hAnsi="Helvetica"/>
+                <w:sz w:val="20"/>
+                <w:szCs w:val="20"/>
+              </w:rPr>
+              <w:t>Pause / Play input</w:t>
+            </w:r>
+          </w:p>
+          <w:p>
+            <w:pPr>
+              <w:pStyle w:val="ListParagraph"/>
+              <w:numPr>
+                <w:ilvl w:val="0"/>
+                <w:numId w:val="6"/>
+              </w:numPr>
+              <w:rPr>
+                <w:rFonts w:ascii="Helvetica" w:hAnsi="Helvetica"/>
+                <w:sz w:val="20"/>
+                <w:szCs w:val="20"/>
+              </w:rPr>
+            </w:pPr>
+            <w:r>
+              <w:rPr>
+                <w:rFonts w:ascii="Helvetica" w:hAnsi="Helvetica"/>
+                <w:sz w:val="20"/>
+                <w:szCs w:val="20"/>
+              </w:rPr>
+              <w:t>Spindle speed input</w:t>
+            </w:r>
+          </w:p>
+          <w:p>
+            <w:pPr>
+              <w:pStyle w:val="ListParagraph"/>
+              <w:numPr>
+                <w:ilvl w:val="0"/>
+                <w:numId w:val="6"/>
+              </w:numPr>
+              <w:rPr>
+                <w:rFonts w:ascii="Helvetica" w:hAnsi="Helvetica"/>
+                <w:sz w:val="20"/>
+                <w:szCs w:val="20"/>
+              </w:rPr>
+            </w:pPr>
+            <w:r>
+              <w:rPr>
+                <w:rFonts w:ascii="Helvetica" w:hAnsi="Helvetica"/>
+                <w:sz w:val="20"/>
+                <w:szCs w:val="20"/>
+              </w:rPr>
+              <w:t>Buzzer for alerts and simple user feedback</w:t>
+            </w:r>
+          </w:p>
+          <w:p>
+            <w:pPr>
+              <w:pStyle w:val="ListParagraph"/>
+              <w:numPr>
+                <w:ilvl w:val="0"/>
                 <w:numId w:val="5"/>
               </w:numPr>
               <w:rPr>
@@ -1127,47 +1400,8 @@
                 <w:sz w:val="20"/>
                 <w:szCs w:val="20"/>
               </w:rPr>
-              <w:t>3.3v TTL Serial connection</w:t>
-            </w:r>
-          </w:p>
-          <w:p>
-            <w:pPr>
-              <w:pStyle w:val="ListParagraph"/>
-              <w:numPr>
-                <w:ilvl w:val="0"/>
-                <w:numId w:val="5"/>
-              </w:numPr>
-              <w:rPr>
-                <w:rFonts w:ascii="Helvetica" w:hAnsi="Helvetica"/>
-                <w:sz w:val="20"/>
-                <w:szCs w:val="20"/>
-              </w:rPr>
-            </w:pPr>
-            <w:r>
-              <w:rPr>
-                <w:rFonts w:ascii="Helvetica" w:hAnsi="Helvetica"/>
-                <w:sz w:val="20"/>
-                <w:szCs w:val="20"/>
-              </w:rPr>
-              <w:t xml:space="preserve">JTAG through </w:t>
-            </w:r>
-            <w:proofErr w:type="spellStart"/>
-            <w:r>
-              <w:rPr>
-                <w:rFonts w:ascii="Helvetica" w:hAnsi="Helvetica"/>
-                <w:sz w:val="20"/>
-                <w:szCs w:val="20"/>
-              </w:rPr>
-              <w:t>LCPXpresso</w:t>
-            </w:r>
-            <w:proofErr w:type="spellEnd"/>
-            <w:r>
-              <w:rPr>
-                <w:rFonts w:ascii="Helvetica" w:hAnsi="Helvetica"/>
-                <w:sz w:val="20"/>
-                <w:szCs w:val="20"/>
-              </w:rPr>
-              <w:t xml:space="preserve"> board</w:t>
+              <w:lastRenderedPageBreak/>
+              <w:t>Conveniently accessible SPI, i2c, CAN, UART, ADC, and PWM via individual, polarized headers.</w:t>
             </w:r>
           </w:p>
         </w:tc>
@@ -1175,7 +1409,7 @@
       <w:tr>
         <w:tc>
           <w:tcPr>
-            <w:tcW w:w="2448" w:type="dxa"/>
+            <w:tcW w:w="2275" w:type="dxa"/>
             <w:vAlign w:val="center"/>
           </w:tcPr>
           <w:p>
@@ -1194,13 +1428,14 @@
                 <w:sz w:val="28"/>
                 <w:szCs w:val="28"/>
               </w:rPr>
-              <w:t>Peripherals</w:t>
+              <w:lastRenderedPageBreak/>
+              <w:t>Firmware</w:t>
             </w:r>
           </w:p>
         </w:tc>
         <w:tc>
           <w:tcPr>
-            <w:tcW w:w="5096" w:type="dxa"/>
+            <w:tcW w:w="6626" w:type="dxa"/>
           </w:tcPr>
           <w:p>
             <w:pPr>
@@ -1215,14 +1450,6 @@
                 <w:szCs w:val="20"/>
               </w:rPr>
             </w:pPr>
-            <w:r>
-              <w:rPr>
-                <w:rFonts w:ascii="Helvetica" w:hAnsi="Helvetica"/>
-                <w:sz w:val="20"/>
-                <w:szCs w:val="20"/>
-              </w:rPr>
-              <w:t xml:space="preserve">4 </w:t>
-            </w:r>
             <w:proofErr w:type="spellStart"/>
             <w:r>
               <w:rPr>
@@ -1230,7 +1457,7 @@
                 <w:sz w:val="20"/>
                 <w:szCs w:val="20"/>
               </w:rPr>
-              <w:t>endstops</w:t>
+              <w:t>SmoothieWare</w:t>
             </w:r>
             <w:proofErr w:type="spellEnd"/>
             <w:r>
@@ -1241,15 +1468,58 @@
               </w:rPr>
               <w:t xml:space="preserve"> (</w:t>
             </w:r>
-            <w:r>
-              <w:rPr>
-                <w:rFonts w:ascii="Helvetica" w:hAnsi="Helvetica"/>
-                <w:sz w:val="20"/>
-                <w:szCs w:val="20"/>
-              </w:rPr>
-              <w:t>max for each axis)</w:t>
-            </w:r>
-          </w:p>
+            <w:hyperlink r:id="rId6" w:history="1">
+              <w:r>
+                <w:rPr>
+                  <w:rStyle w:val="Hyperlink"/>
+                  <w:rFonts w:ascii="Helvetica" w:hAnsi="Helvetica"/>
+                  <w:sz w:val="20"/>
+                  <w:szCs w:val="20"/>
+                </w:rPr>
+                <w:t>http://www.smoothieware.org</w:t>
+              </w:r>
+            </w:hyperlink>
+            <w:r>
+              <w:rPr>
+                <w:rFonts w:ascii="Helvetica" w:hAnsi="Helvetica"/>
+                <w:sz w:val="20"/>
+                <w:szCs w:val="20"/>
+              </w:rPr>
+              <w:t>)</w:t>
+            </w:r>
+          </w:p>
+        </w:tc>
+      </w:tr>
+      <w:tr>
+        <w:tc>
+          <w:tcPr>
+            <w:tcW w:w="2275" w:type="dxa"/>
+            <w:vAlign w:val="center"/>
+          </w:tcPr>
+          <w:p>
+            <w:pPr>
+              <w:rPr>
+                <w:rFonts w:ascii="Helvetica" w:hAnsi="Helvetica"/>
+                <w:b/>
+                <w:sz w:val="28"/>
+                <w:szCs w:val="28"/>
+              </w:rPr>
+            </w:pPr>
+            <w:r>
+              <w:rPr>
+                <w:rFonts w:ascii="Helvetica" w:hAnsi="Helvetica"/>
+                <w:b/>
+                <w:sz w:val="28"/>
+                <w:szCs w:val="28"/>
+              </w:rPr>
+              <w:t>Host Controllers</w:t>
+            </w:r>
+          </w:p>
+        </w:tc>
+        <w:tc>
+          <w:tcPr>
+            <w:tcW w:w="6626" w:type="dxa"/>
+          </w:tcPr>
           <w:p>
             <w:pPr>
               <w:pStyle w:val="ListParagraph"/>
@@ -1269,7 +1539,7 @@
                 <w:sz w:val="20"/>
                 <w:szCs w:val="20"/>
               </w:rPr>
-              <w:t>Tool zeroing input</w:t>
+              <w:t>Via Linux, OSX, or Windows computer over USB, network, or Bluetooth.</w:t>
             </w:r>
           </w:p>
           <w:p>
@@ -1291,7 +1561,7 @@
                 <w:sz w:val="20"/>
                 <w:szCs w:val="20"/>
               </w:rPr>
-              <w:t>Door open/close input</w:t>
+              <w:t>Via Internet using online manager or remote access.</w:t>
             </w:r>
           </w:p>
           <w:p>
@@ -1313,52 +1583,7 @@
                 <w:sz w:val="20"/>
                 <w:szCs w:val="20"/>
               </w:rPr>
-              <w:lastRenderedPageBreak/>
-              <w:t>Spindle speed input</w:t>
-            </w:r>
-          </w:p>
-          <w:p>
-            <w:pPr>
-              <w:pStyle w:val="ListParagraph"/>
-              <w:numPr>
-                <w:ilvl w:val="0"/>
-                <w:numId w:val="6"/>
-              </w:numPr>
-              <w:rPr>
-                <w:rFonts w:ascii="Helvetica" w:hAnsi="Helvetica"/>
-                <w:sz w:val="20"/>
-                <w:szCs w:val="20"/>
-              </w:rPr>
-            </w:pPr>
-            <w:r>
-              <w:rPr>
-                <w:rFonts w:ascii="Helvetica" w:hAnsi="Helvetica"/>
-                <w:sz w:val="20"/>
-                <w:szCs w:val="20"/>
-              </w:rPr>
-              <w:t>Buzzer for alerts and simple user feedback</w:t>
-            </w:r>
-          </w:p>
-          <w:p>
-            <w:pPr>
-              <w:pStyle w:val="ListParagraph"/>
-              <w:numPr>
-                <w:ilvl w:val="0"/>
-                <w:numId w:val="6"/>
-              </w:numPr>
-              <w:rPr>
-                <w:rFonts w:ascii="Helvetica" w:hAnsi="Helvetica"/>
-                <w:sz w:val="20"/>
-                <w:szCs w:val="20"/>
-              </w:rPr>
-            </w:pPr>
-            <w:r>
-              <w:rPr>
-                <w:rFonts w:ascii="Helvetica" w:hAnsi="Helvetica"/>
-                <w:sz w:val="20"/>
-                <w:szCs w:val="20"/>
-              </w:rPr>
-              <w:t xml:space="preserve">All extra I/O broken out for </w:t>
+              <w:t xml:space="preserve">Via Android or iPhone using native apps through </w:t>
             </w:r>
             <w:proofErr w:type="spellStart"/>
             <w:r>
@@ -1367,7 +1592,7 @@
                 <w:sz w:val="20"/>
                 <w:szCs w:val="20"/>
               </w:rPr>
-              <w:t>hackability</w:t>
+              <w:t>wifi</w:t>
             </w:r>
             <w:proofErr w:type="spellEnd"/>
             <w:r>
@@ -1376,7 +1601,7 @@
                 <w:sz w:val="20"/>
                 <w:szCs w:val="20"/>
               </w:rPr>
-              <w:t>.</w:t>
+              <w:t xml:space="preserve"> or Bluetooth.</w:t>
             </w:r>
           </w:p>
         </w:tc>
@@ -2311,6 +2536,17 @@
       <w:contextualSpacing/>
     </w:pPr>
   </w:style>
+  <w:style w:type="character" w:styleId="Hyperlink">
+    <w:name w:val="Hyperlink"/>
+    <w:basedOn w:val="DefaultParagraphFont"/>
+    <w:uiPriority w:val="99"/>
+    <w:unhideWhenUsed/>
+    <w:rsid w:val="00F32709"/>
+    <w:rPr>
+      <w:color w:val="0000FF" w:themeColor="hyperlink"/>
+      <w:u w:val="single"/>
+    </w:rPr>
+  </w:style>
 </w:styles>
 </file>
 
@@ -2530,6 +2766,17 @@
       <w:ind w:left="720"/>
       <w:contextualSpacing/>
     </w:pPr>
+  </w:style>
+  <w:style w:type="character" w:styleId="Hyperlink">
+    <w:name w:val="Hyperlink"/>
+    <w:basedOn w:val="DefaultParagraphFont"/>
+    <w:uiPriority w:val="99"/>
+    <w:unhideWhenUsed/>
+    <w:rsid w:val="00F32709"/>
+    <w:rPr>
+      <w:color w:val="0000FF" w:themeColor="hyperlink"/>
+      <w:u w:val="single"/>
+    </w:rPr>
   </w:style>
 </w:styles>
 </file>

</xml_diff>

<commit_message>
specs updated and clarified a bit.
</commit_message>
<xml_diff>
--- a/electronics/Hoektronics CNC Controller Specs v1.docx
+++ b/electronics/Hoektronics CNC Controller Specs v1.docx
@@ -39,7 +39,7 @@
           <w:sz w:val="40"/>
           <w:szCs w:val="40"/>
         </w:rPr>
-        <w:t xml:space="preserve"> CNC Controller Specs v1.1</w:t>
+        <w:t xml:space="preserve"> CNC Controller Specs v2</w:t>
       </w:r>
     </w:p>
     <w:p>
@@ -166,15 +166,51 @@
                 <w:sz w:val="20"/>
                 <w:szCs w:val="20"/>
               </w:rPr>
-              <w:t>Openly developed at</w:t>
-            </w:r>
-            <w:r>
-              <w:rPr>
-                <w:rFonts w:ascii="Helvetica" w:hAnsi="Helvetica"/>
-                <w:sz w:val="20"/>
-                <w:szCs w:val="20"/>
-              </w:rPr>
-              <w:t>: https://github.com/Hoektronics/Hoektron-CNC</w:t>
+              <w:t xml:space="preserve">Source: </w:t>
+            </w:r>
+            <w:r>
+              <w:rPr>
+                <w:rFonts w:ascii="Helvetica" w:hAnsi="Helvetica"/>
+                <w:sz w:val="20"/>
+                <w:szCs w:val="20"/>
+              </w:rPr>
+              <w:t>github.com/</w:t>
+            </w:r>
+            <w:proofErr w:type="spellStart"/>
+            <w:r>
+              <w:rPr>
+                <w:rFonts w:ascii="Helvetica" w:hAnsi="Helvetica"/>
+                <w:sz w:val="20"/>
+                <w:szCs w:val="20"/>
+              </w:rPr>
+              <w:t>Hoektronics</w:t>
+            </w:r>
+            <w:proofErr w:type="spellEnd"/>
+            <w:r>
+              <w:rPr>
+                <w:rFonts w:ascii="Helvetica" w:hAnsi="Helvetica"/>
+                <w:sz w:val="20"/>
+                <w:szCs w:val="20"/>
+              </w:rPr>
+              <w:t>/</w:t>
+            </w:r>
+            <w:proofErr w:type="spellStart"/>
+            <w:r>
+              <w:rPr>
+                <w:rFonts w:ascii="Helvetica" w:hAnsi="Helvetica"/>
+                <w:sz w:val="20"/>
+                <w:szCs w:val="20"/>
+              </w:rPr>
+              <w:t>Hoektron</w:t>
+            </w:r>
+            <w:proofErr w:type="spellEnd"/>
+            <w:r>
+              <w:rPr>
+                <w:rFonts w:ascii="Helvetica" w:hAnsi="Helvetica"/>
+                <w:sz w:val="20"/>
+                <w:szCs w:val="20"/>
+              </w:rPr>
+              <w:t>-CNC</w:t>
             </w:r>
           </w:p>
         </w:tc>
@@ -228,24 +264,18 @@
                 <w:sz w:val="20"/>
                 <w:szCs w:val="20"/>
               </w:rPr>
-              <w:t>Power Input: 24V</w:t>
-            </w:r>
-            <w:r>
-              <w:rPr>
-                <w:rFonts w:ascii="Helvetica" w:hAnsi="Helvetica"/>
-                <w:sz w:val="20"/>
-                <w:szCs w:val="20"/>
-              </w:rPr>
-              <w:t xml:space="preserve"> </w:t>
-            </w:r>
-            <w:r>
-              <w:rPr>
-                <w:rFonts w:ascii="Helvetica" w:hAnsi="Helvetica"/>
-                <w:sz w:val="20"/>
-                <w:szCs w:val="20"/>
-              </w:rPr>
-              <w:t>@15A</w:t>
-            </w:r>
+              <w:t>Power Input</w:t>
+            </w:r>
+            <w:r>
+              <w:rPr>
+                <w:rFonts w:ascii="Helvetica" w:hAnsi="Helvetica"/>
+                <w:sz w:val="20"/>
+                <w:szCs w:val="20"/>
+              </w:rPr>
+              <w:t>: ???</w:t>
+            </w:r>
+            <w:bookmarkStart w:id="0" w:name="_GoBack"/>
+            <w:bookmarkEnd w:id="0"/>
           </w:p>
           <w:p>
             <w:pPr>
@@ -267,62 +297,6 @@
                 <w:szCs w:val="20"/>
               </w:rPr>
               <w:t>Internal regulators to 5V@1A and 3.3V@1A</w:t>
-            </w:r>
-          </w:p>
-          <w:p>
-            <w:pPr>
-              <w:pStyle w:val="ListParagraph"/>
-              <w:numPr>
-                <w:ilvl w:val="0"/>
-                <w:numId w:val="1"/>
-              </w:numPr>
-              <w:rPr>
-                <w:rFonts w:ascii="Helvetica" w:hAnsi="Helvetica"/>
-                <w:sz w:val="20"/>
-                <w:szCs w:val="20"/>
-              </w:rPr>
-            </w:pPr>
-            <w:r>
-              <w:rPr>
-                <w:rFonts w:ascii="Helvetica" w:hAnsi="Helvetica"/>
-                <w:sz w:val="20"/>
-                <w:szCs w:val="20"/>
-              </w:rPr>
-              <w:t xml:space="preserve">Current sensing on main power for </w:t>
-            </w:r>
-            <w:r>
-              <w:rPr>
-                <w:rFonts w:ascii="Helvetica" w:hAnsi="Helvetica"/>
-                <w:sz w:val="20"/>
-                <w:szCs w:val="20"/>
-              </w:rPr>
-              <w:t xml:space="preserve">POST </w:t>
-            </w:r>
-            <w:r>
-              <w:rPr>
-                <w:rFonts w:ascii="Helvetica" w:hAnsi="Helvetica"/>
-                <w:sz w:val="20"/>
-                <w:szCs w:val="20"/>
-              </w:rPr>
-              <w:t xml:space="preserve">and </w:t>
-            </w:r>
-            <w:proofErr w:type="spellStart"/>
-            <w:r>
-              <w:rPr>
-                <w:rFonts w:ascii="Helvetica" w:hAnsi="Helvetica"/>
-                <w:sz w:val="20"/>
-                <w:szCs w:val="20"/>
-              </w:rPr>
-              <w:t>realtime</w:t>
-            </w:r>
-            <w:proofErr w:type="spellEnd"/>
-            <w:r>
-              <w:rPr>
-                <w:rFonts w:ascii="Helvetica" w:hAnsi="Helvetica"/>
-                <w:sz w:val="20"/>
-                <w:szCs w:val="20"/>
-              </w:rPr>
-              <w:t xml:space="preserve"> current monitoring.</w:t>
             </w:r>
           </w:p>
           <w:p>
@@ -399,7 +373,7 @@
                 <w:sz w:val="20"/>
                 <w:szCs w:val="20"/>
               </w:rPr>
-              <w:t>LPCXpresso</w:t>
+              <w:t>Arduino</w:t>
             </w:r>
             <w:proofErr w:type="spellEnd"/>
             <w:r>
@@ -408,95 +382,39 @@
                 <w:sz w:val="20"/>
                 <w:szCs w:val="20"/>
               </w:rPr>
-              <w:t xml:space="preserve"> from NXP</w:t>
-            </w:r>
-          </w:p>
-          <w:p>
-            <w:pPr>
-              <w:pStyle w:val="ListParagraph"/>
-              <w:numPr>
-                <w:ilvl w:val="0"/>
-                <w:numId w:val="2"/>
-              </w:numPr>
-              <w:rPr>
-                <w:rFonts w:ascii="Helvetica" w:hAnsi="Helvetica"/>
-                <w:sz w:val="20"/>
-                <w:szCs w:val="20"/>
-              </w:rPr>
-            </w:pPr>
-            <w:r>
-              <w:rPr>
-                <w:rFonts w:ascii="Helvetica" w:hAnsi="Helvetica"/>
-                <w:sz w:val="20"/>
-                <w:szCs w:val="20"/>
-              </w:rPr>
-              <w:t>LPC1769 microcontroller</w:t>
-            </w:r>
-          </w:p>
-          <w:p>
-            <w:pPr>
-              <w:pStyle w:val="ListParagraph"/>
-              <w:numPr>
-                <w:ilvl w:val="0"/>
-                <w:numId w:val="2"/>
-              </w:numPr>
-              <w:rPr>
-                <w:rFonts w:ascii="Helvetica" w:hAnsi="Helvetica"/>
-                <w:sz w:val="20"/>
-                <w:szCs w:val="20"/>
-              </w:rPr>
-            </w:pPr>
-            <w:r>
-              <w:rPr>
-                <w:rFonts w:ascii="Helvetica" w:hAnsi="Helvetica"/>
-                <w:sz w:val="20"/>
-                <w:szCs w:val="20"/>
-              </w:rPr>
-              <w:t>512kb Flash</w:t>
-            </w:r>
-          </w:p>
-          <w:p>
-            <w:pPr>
-              <w:pStyle w:val="ListParagraph"/>
-              <w:numPr>
-                <w:ilvl w:val="0"/>
-                <w:numId w:val="2"/>
-              </w:numPr>
-              <w:rPr>
-                <w:rFonts w:ascii="Helvetica" w:hAnsi="Helvetica"/>
-                <w:sz w:val="20"/>
-                <w:szCs w:val="20"/>
-              </w:rPr>
-            </w:pPr>
-            <w:r>
-              <w:rPr>
-                <w:rFonts w:ascii="Helvetica" w:hAnsi="Helvetica"/>
-                <w:sz w:val="20"/>
-                <w:szCs w:val="20"/>
-              </w:rPr>
-              <w:t>64kb RAM</w:t>
-            </w:r>
-          </w:p>
-          <w:p>
-            <w:pPr>
-              <w:pStyle w:val="ListParagraph"/>
-              <w:numPr>
-                <w:ilvl w:val="0"/>
-                <w:numId w:val="2"/>
-              </w:numPr>
-              <w:rPr>
-                <w:rFonts w:ascii="Helvetica" w:hAnsi="Helvetica"/>
-                <w:sz w:val="20"/>
-                <w:szCs w:val="20"/>
-              </w:rPr>
-            </w:pPr>
-            <w:r>
-              <w:rPr>
-                <w:rFonts w:ascii="Helvetica" w:hAnsi="Helvetica"/>
-                <w:sz w:val="20"/>
-                <w:szCs w:val="20"/>
-              </w:rPr>
-              <w:t>100mhz operation</w:t>
+              <w:t xml:space="preserve"> </w:t>
+            </w:r>
+            <w:r>
+              <w:rPr>
+                <w:rFonts w:ascii="Helvetica" w:hAnsi="Helvetica"/>
+                <w:sz w:val="20"/>
+                <w:szCs w:val="20"/>
+              </w:rPr>
+              <w:t>DUE</w:t>
+            </w:r>
+            <w:r>
+              <w:rPr>
+                <w:rFonts w:ascii="Helvetica" w:hAnsi="Helvetica"/>
+                <w:sz w:val="20"/>
+                <w:szCs w:val="20"/>
+              </w:rPr>
+              <w:t xml:space="preserve"> (or </w:t>
+            </w:r>
+            <w:r>
+              <w:rPr>
+                <w:rFonts w:ascii="Helvetica" w:hAnsi="Helvetica"/>
+                <w:sz w:val="20"/>
+                <w:szCs w:val="20"/>
+              </w:rPr>
+              <w:t>MEGA</w:t>
+            </w:r>
+            <w:r>
+              <w:rPr>
+                <w:rFonts w:ascii="Helvetica" w:hAnsi="Helvetica"/>
+                <w:sz w:val="20"/>
+                <w:szCs w:val="20"/>
+              </w:rPr>
+              <w:t>)</w:t>
             </w:r>
           </w:p>
         </w:tc>
@@ -572,36 +490,6 @@
                 <w:sz w:val="20"/>
                 <w:szCs w:val="20"/>
               </w:rPr>
-              <w:t>10mbit Ethernet</w:t>
-            </w:r>
-            <w:r>
-              <w:rPr>
-                <w:rFonts w:ascii="Helvetica" w:hAnsi="Helvetica"/>
-                <w:sz w:val="20"/>
-                <w:szCs w:val="20"/>
-              </w:rPr>
-              <w:t xml:space="preserve"> (RJ45 Connector)</w:t>
-            </w:r>
-          </w:p>
-          <w:p>
-            <w:pPr>
-              <w:pStyle w:val="ListParagraph"/>
-              <w:numPr>
-                <w:ilvl w:val="0"/>
-                <w:numId w:val="3"/>
-              </w:numPr>
-              <w:rPr>
-                <w:rFonts w:ascii="Helvetica" w:hAnsi="Helvetica"/>
-                <w:sz w:val="20"/>
-                <w:szCs w:val="20"/>
-              </w:rPr>
-            </w:pPr>
-            <w:r>
-              <w:rPr>
-                <w:rFonts w:ascii="Helvetica" w:hAnsi="Helvetica"/>
-                <w:sz w:val="20"/>
-                <w:szCs w:val="20"/>
-              </w:rPr>
               <w:t xml:space="preserve">Optional: </w:t>
             </w:r>
             <w:r>
@@ -611,72 +499,6 @@
                 <w:szCs w:val="20"/>
               </w:rPr>
               <w:t>Bluetooth v2.0 (via RN-42 module)</w:t>
-            </w:r>
-          </w:p>
-          <w:p>
-            <w:pPr>
-              <w:pStyle w:val="ListParagraph"/>
-              <w:numPr>
-                <w:ilvl w:val="0"/>
-                <w:numId w:val="3"/>
-              </w:numPr>
-              <w:rPr>
-                <w:rFonts w:ascii="Helvetica" w:hAnsi="Helvetica"/>
-                <w:sz w:val="20"/>
-                <w:szCs w:val="20"/>
-              </w:rPr>
-            </w:pPr>
-            <w:r>
-              <w:rPr>
-                <w:rFonts w:ascii="Helvetica" w:hAnsi="Helvetica"/>
-                <w:sz w:val="20"/>
-                <w:szCs w:val="20"/>
-              </w:rPr>
-              <w:t xml:space="preserve">Optional: </w:t>
-            </w:r>
-            <w:proofErr w:type="spellStart"/>
-            <w:r>
-              <w:rPr>
-                <w:rFonts w:ascii="Helvetica" w:hAnsi="Helvetica"/>
-                <w:sz w:val="20"/>
-                <w:szCs w:val="20"/>
-              </w:rPr>
-              <w:t>WiFi</w:t>
-            </w:r>
-            <w:proofErr w:type="spellEnd"/>
-            <w:r>
-              <w:rPr>
-                <w:rFonts w:ascii="Helvetica" w:hAnsi="Helvetica"/>
-                <w:sz w:val="20"/>
-                <w:szCs w:val="20"/>
-              </w:rPr>
-              <w:t xml:space="preserve"> – 802.11 b/g (via </w:t>
-            </w:r>
-            <w:proofErr w:type="spellStart"/>
-            <w:r>
-              <w:rPr>
-                <w:rFonts w:ascii="Helvetica" w:hAnsi="Helvetica"/>
-                <w:sz w:val="20"/>
-                <w:szCs w:val="20"/>
-              </w:rPr>
-              <w:t>WiFly</w:t>
-            </w:r>
-            <w:proofErr w:type="spellEnd"/>
-            <w:r>
-              <w:rPr>
-                <w:rFonts w:ascii="Helvetica" w:hAnsi="Helvetica"/>
-                <w:sz w:val="20"/>
-                <w:szCs w:val="20"/>
-              </w:rPr>
-              <w:t xml:space="preserve"> module</w:t>
-            </w:r>
-            <w:r>
-              <w:rPr>
-                <w:rFonts w:ascii="Helvetica" w:hAnsi="Helvetica"/>
-                <w:sz w:val="20"/>
-                <w:szCs w:val="20"/>
-              </w:rPr>
-              <w:t>)</w:t>
             </w:r>
           </w:p>
         </w:tc>
@@ -748,7 +570,23 @@
                 <w:sz w:val="20"/>
                 <w:szCs w:val="20"/>
               </w:rPr>
-              <w:t>2 fully isolated relays capable of 230V</w:t>
+              <w:t xml:space="preserve">2 </w:t>
+            </w:r>
+            <w:r>
+              <w:rPr>
+                <w:rFonts w:ascii="Helvetica" w:hAnsi="Helvetica"/>
+                <w:sz w:val="20"/>
+                <w:szCs w:val="20"/>
+              </w:rPr>
+              <w:t xml:space="preserve">fully </w:t>
+            </w:r>
+            <w:r>
+              <w:rPr>
+                <w:rFonts w:ascii="Helvetica" w:hAnsi="Helvetica"/>
+                <w:sz w:val="20"/>
+                <w:szCs w:val="20"/>
+              </w:rPr>
+              <w:t>isolated relays capable of 230V</w:t>
             </w:r>
           </w:p>
           <w:p>
@@ -770,17 +608,47 @@
                 <w:sz w:val="20"/>
                 <w:szCs w:val="20"/>
               </w:rPr>
-              <w:t>Standard NC/NO/C</w:t>
-            </w:r>
-            <w:bookmarkStart w:id="0" w:name="_GoBack"/>
-            <w:bookmarkEnd w:id="0"/>
-            <w:r>
-              <w:rPr>
-                <w:rFonts w:ascii="Helvetica" w:hAnsi="Helvetica"/>
-                <w:sz w:val="20"/>
-                <w:szCs w:val="20"/>
-              </w:rPr>
-              <w:t>ommon pins exposed.</w:t>
+              <w:t>Standard NC/NO/Common pins exposed.</w:t>
+            </w:r>
+          </w:p>
+          <w:p>
+            <w:pPr>
+              <w:pStyle w:val="ListParagraph"/>
+              <w:numPr>
+                <w:ilvl w:val="0"/>
+                <w:numId w:val="4"/>
+              </w:numPr>
+              <w:rPr>
+                <w:rFonts w:ascii="Helvetica" w:hAnsi="Helvetica"/>
+                <w:sz w:val="20"/>
+                <w:szCs w:val="20"/>
+              </w:rPr>
+            </w:pPr>
+            <w:r>
+              <w:rPr>
+                <w:rFonts w:ascii="Helvetica" w:hAnsi="Helvetica"/>
+                <w:sz w:val="20"/>
+                <w:szCs w:val="20"/>
+              </w:rPr>
+              <w:t xml:space="preserve">Spindle accepts </w:t>
+            </w:r>
+            <w:proofErr w:type="spellStart"/>
+            <w:r>
+              <w:rPr>
+                <w:rFonts w:ascii="Helvetica" w:hAnsi="Helvetica"/>
+                <w:sz w:val="20"/>
+                <w:szCs w:val="20"/>
+              </w:rPr>
+              <w:t>digipot</w:t>
+            </w:r>
+            <w:proofErr w:type="spellEnd"/>
+            <w:r>
+              <w:rPr>
+                <w:rFonts w:ascii="Helvetica" w:hAnsi="Helvetica"/>
+                <w:sz w:val="20"/>
+                <w:szCs w:val="20"/>
+              </w:rPr>
+              <w:t xml:space="preserve"> voltage for speed control.</w:t>
             </w:r>
           </w:p>
         </w:tc>
@@ -807,7 +675,7 @@
                 <w:sz w:val="28"/>
                 <w:szCs w:val="28"/>
               </w:rPr>
-              <w:t>Stepper Drivers</w:t>
+              <w:t>Motion Control</w:t>
             </w:r>
           </w:p>
         </w:tc>
@@ -834,15 +702,33 @@
                 <w:sz w:val="20"/>
                 <w:szCs w:val="20"/>
               </w:rPr>
-              <w:t>4 axes built-in (XYZA</w:t>
-            </w:r>
-            <w:r>
-              <w:rPr>
-                <w:rFonts w:ascii="Helvetica" w:hAnsi="Helvetica"/>
-                <w:sz w:val="20"/>
-                <w:szCs w:val="20"/>
-              </w:rPr>
-              <w:t>)</w:t>
+              <w:t>5 x Step/</w:t>
+            </w:r>
+            <w:proofErr w:type="spellStart"/>
+            <w:r>
+              <w:rPr>
+                <w:rFonts w:ascii="Helvetica" w:hAnsi="Helvetica"/>
+                <w:sz w:val="20"/>
+                <w:szCs w:val="20"/>
+              </w:rPr>
+              <w:t>Dir</w:t>
+            </w:r>
+            <w:proofErr w:type="spellEnd"/>
+            <w:r>
+              <w:rPr>
+                <w:rFonts w:ascii="Helvetica" w:hAnsi="Helvetica"/>
+                <w:sz w:val="20"/>
+                <w:szCs w:val="20"/>
+              </w:rPr>
+              <w:t>/Enable headers</w:t>
+            </w:r>
+            <w:r>
+              <w:rPr>
+                <w:rFonts w:ascii="Helvetica" w:hAnsi="Helvetica"/>
+                <w:sz w:val="20"/>
+                <w:szCs w:val="20"/>
+              </w:rPr>
+              <w:t xml:space="preserve"> for stepper drivers.</w:t>
             </w:r>
           </w:p>
           <w:p>
@@ -864,7 +750,25 @@
                 <w:sz w:val="20"/>
                 <w:szCs w:val="20"/>
               </w:rPr>
-              <w:t>Supports 2 different types of modular stepper drivers:</w:t>
+              <w:t xml:space="preserve">Full XYZ </w:t>
+            </w:r>
+            <w:proofErr w:type="spellStart"/>
+            <w:r>
+              <w:rPr>
+                <w:rFonts w:ascii="Helvetica" w:hAnsi="Helvetica"/>
+                <w:sz w:val="20"/>
+                <w:szCs w:val="20"/>
+              </w:rPr>
+              <w:t>endstop</w:t>
+            </w:r>
+            <w:proofErr w:type="spellEnd"/>
+            <w:r>
+              <w:rPr>
+                <w:rFonts w:ascii="Helvetica" w:hAnsi="Helvetica"/>
+                <w:sz w:val="20"/>
+                <w:szCs w:val="20"/>
+              </w:rPr>
+              <w:t xml:space="preserve"> switches</w:t>
             </w:r>
           </w:p>
           <w:p>
@@ -886,141 +790,7 @@
                 <w:sz w:val="20"/>
                 <w:szCs w:val="20"/>
               </w:rPr>
-              <w:t>A4983 based “</w:t>
-            </w:r>
-            <w:proofErr w:type="spellStart"/>
-            <w:r>
-              <w:rPr>
-                <w:rFonts w:ascii="Helvetica" w:hAnsi="Helvetica"/>
-                <w:sz w:val="20"/>
-                <w:szCs w:val="20"/>
-              </w:rPr>
-              <w:t>Pololu</w:t>
-            </w:r>
-            <w:proofErr w:type="spellEnd"/>
-            <w:r>
-              <w:rPr>
-                <w:rFonts w:ascii="Helvetica" w:hAnsi="Helvetica"/>
-                <w:sz w:val="20"/>
-                <w:szCs w:val="20"/>
-              </w:rPr>
-              <w:t>” style drivers for NEMA17 size motors</w:t>
-            </w:r>
-            <w:r>
-              <w:rPr>
-                <w:rFonts w:ascii="Helvetica" w:hAnsi="Helvetica"/>
-                <w:sz w:val="20"/>
-                <w:szCs w:val="20"/>
-              </w:rPr>
-              <w:t xml:space="preserve"> (Up to 1A)</w:t>
-            </w:r>
-          </w:p>
-          <w:p>
-            <w:pPr>
-              <w:pStyle w:val="ListParagraph"/>
-              <w:numPr>
-                <w:ilvl w:val="0"/>
-                <w:numId w:val="4"/>
-              </w:numPr>
-              <w:rPr>
-                <w:rFonts w:ascii="Helvetica" w:hAnsi="Helvetica"/>
-                <w:sz w:val="20"/>
-                <w:szCs w:val="20"/>
-              </w:rPr>
-            </w:pPr>
-            <w:r>
-              <w:rPr>
-                <w:rFonts w:ascii="Helvetica" w:hAnsi="Helvetica"/>
-                <w:sz w:val="20"/>
-                <w:szCs w:val="20"/>
-              </w:rPr>
-              <w:t>TB6560 based “HoekStep23” style drivers for NEMA23 size motors</w:t>
-            </w:r>
-            <w:r>
-              <w:rPr>
-                <w:rFonts w:ascii="Helvetica" w:hAnsi="Helvetica"/>
-                <w:sz w:val="20"/>
-                <w:szCs w:val="20"/>
-              </w:rPr>
-              <w:t xml:space="preserve"> (Up to 3A)</w:t>
-            </w:r>
-          </w:p>
-          <w:p>
-            <w:pPr>
-              <w:pStyle w:val="ListParagraph"/>
-              <w:numPr>
-                <w:ilvl w:val="0"/>
-                <w:numId w:val="4"/>
-              </w:numPr>
-              <w:rPr>
-                <w:rFonts w:ascii="Helvetica" w:hAnsi="Helvetica"/>
-                <w:sz w:val="20"/>
-                <w:szCs w:val="20"/>
-              </w:rPr>
-            </w:pPr>
-            <w:r>
-              <w:rPr>
-                <w:rFonts w:ascii="Helvetica" w:hAnsi="Helvetica"/>
-                <w:sz w:val="20"/>
-                <w:szCs w:val="20"/>
-              </w:rPr>
-              <w:t>Step size and other options configurable.</w:t>
-            </w:r>
-          </w:p>
-          <w:p>
-            <w:pPr>
-              <w:pStyle w:val="ListParagraph"/>
-              <w:numPr>
-                <w:ilvl w:val="0"/>
-                <w:numId w:val="4"/>
-              </w:numPr>
-              <w:rPr>
-                <w:rFonts w:ascii="Helvetica" w:hAnsi="Helvetica"/>
-                <w:sz w:val="20"/>
-                <w:szCs w:val="20"/>
-              </w:rPr>
-            </w:pPr>
-            <w:r>
-              <w:rPr>
-                <w:rFonts w:ascii="Helvetica" w:hAnsi="Helvetica"/>
-                <w:sz w:val="20"/>
-                <w:szCs w:val="20"/>
-              </w:rPr>
-              <w:t xml:space="preserve">Optional support for dynamic current setting on </w:t>
-            </w:r>
-            <w:proofErr w:type="spellStart"/>
-            <w:r>
-              <w:rPr>
-                <w:rFonts w:ascii="Helvetica" w:hAnsi="Helvetica"/>
-                <w:sz w:val="20"/>
-                <w:szCs w:val="20"/>
-              </w:rPr>
-              <w:t>Hoektronics</w:t>
-            </w:r>
-            <w:proofErr w:type="spellEnd"/>
-            <w:r>
-              <w:rPr>
-                <w:rFonts w:ascii="Helvetica" w:hAnsi="Helvetica"/>
-                <w:sz w:val="20"/>
-                <w:szCs w:val="20"/>
-              </w:rPr>
-              <w:t xml:space="preserve"> “</w:t>
-            </w:r>
-            <w:r>
-              <w:rPr>
-                <w:rFonts w:ascii="Helvetica" w:hAnsi="Helvetica"/>
-                <w:sz w:val="20"/>
-                <w:szCs w:val="20"/>
-              </w:rPr>
-              <w:t>Hoek</w:t>
-            </w:r>
-            <w:r>
-              <w:rPr>
-                <w:rFonts w:ascii="Helvetica" w:hAnsi="Helvetica"/>
-                <w:sz w:val="20"/>
-                <w:szCs w:val="20"/>
-              </w:rPr>
-              <w:t>Step17” style drivers</w:t>
+              <w:t>Tool zeroing input</w:t>
             </w:r>
           </w:p>
         </w:tc>
@@ -1151,46 +921,6 @@
               <w:t>3.3v TTL Serial connection</w:t>
             </w:r>
           </w:p>
-          <w:p>
-            <w:pPr>
-              <w:pStyle w:val="ListParagraph"/>
-              <w:numPr>
-                <w:ilvl w:val="0"/>
-                <w:numId w:val="5"/>
-              </w:numPr>
-              <w:rPr>
-                <w:rFonts w:ascii="Helvetica" w:hAnsi="Helvetica"/>
-                <w:sz w:val="20"/>
-                <w:szCs w:val="20"/>
-              </w:rPr>
-            </w:pPr>
-            <w:r>
-              <w:rPr>
-                <w:rFonts w:ascii="Helvetica" w:hAnsi="Helvetica"/>
-                <w:sz w:val="20"/>
-                <w:szCs w:val="20"/>
-              </w:rPr>
-              <w:t xml:space="preserve">JTAG through </w:t>
-            </w:r>
-            <w:proofErr w:type="spellStart"/>
-            <w:r>
-              <w:rPr>
-                <w:rFonts w:ascii="Helvetica" w:hAnsi="Helvetica"/>
-                <w:sz w:val="20"/>
-                <w:szCs w:val="20"/>
-              </w:rPr>
-              <w:t>LCPXpresso</w:t>
-            </w:r>
-            <w:proofErr w:type="spellEnd"/>
-            <w:r>
-              <w:rPr>
-                <w:rFonts w:ascii="Helvetica" w:hAnsi="Helvetica"/>
-                <w:sz w:val="20"/>
-                <w:szCs w:val="20"/>
-              </w:rPr>
-              <w:t xml:space="preserve"> board</w:t>
-            </w:r>
-          </w:p>
         </w:tc>
       </w:tr>
       <w:tr>
@@ -1242,33 +972,7 @@
                 <w:sz w:val="20"/>
                 <w:szCs w:val="20"/>
               </w:rPr>
-              <w:t xml:space="preserve">4 </w:t>
-            </w:r>
-            <w:proofErr w:type="spellStart"/>
-            <w:r>
-              <w:rPr>
-                <w:rFonts w:ascii="Helvetica" w:hAnsi="Helvetica"/>
-                <w:sz w:val="20"/>
-                <w:szCs w:val="20"/>
-              </w:rPr>
-              <w:t>endstops</w:t>
-            </w:r>
-            <w:proofErr w:type="spellEnd"/>
-            <w:r>
-              <w:rPr>
-                <w:rFonts w:ascii="Helvetica" w:hAnsi="Helvetica"/>
-                <w:sz w:val="20"/>
-                <w:szCs w:val="20"/>
-              </w:rPr>
-              <w:t xml:space="preserve"> (one</w:t>
-            </w:r>
-            <w:r>
-              <w:rPr>
-                <w:rFonts w:ascii="Helvetica" w:hAnsi="Helvetica"/>
-                <w:sz w:val="20"/>
-                <w:szCs w:val="20"/>
-              </w:rPr>
-              <w:t xml:space="preserve"> for each axis)</w:t>
+              <w:t>Door open/close input</w:t>
             </w:r>
           </w:p>
           <w:p>
@@ -1290,7 +994,7 @@
                 <w:sz w:val="20"/>
                 <w:szCs w:val="20"/>
               </w:rPr>
-              <w:t>Tool zeroing input</w:t>
+              <w:t>Pause / Play input</w:t>
             </w:r>
           </w:p>
           <w:p>
@@ -1312,7 +1016,7 @@
                 <w:sz w:val="20"/>
                 <w:szCs w:val="20"/>
               </w:rPr>
-              <w:t>Door open/close input</w:t>
+              <w:t>Spindle speed input</w:t>
             </w:r>
           </w:p>
           <w:p>
@@ -1334,50 +1038,6 @@
                 <w:sz w:val="20"/>
                 <w:szCs w:val="20"/>
               </w:rPr>
-              <w:t>Pause / Play input</w:t>
-            </w:r>
-          </w:p>
-          <w:p>
-            <w:pPr>
-              <w:pStyle w:val="ListParagraph"/>
-              <w:numPr>
-                <w:ilvl w:val="0"/>
-                <w:numId w:val="6"/>
-              </w:numPr>
-              <w:rPr>
-                <w:rFonts w:ascii="Helvetica" w:hAnsi="Helvetica"/>
-                <w:sz w:val="20"/>
-                <w:szCs w:val="20"/>
-              </w:rPr>
-            </w:pPr>
-            <w:r>
-              <w:rPr>
-                <w:rFonts w:ascii="Helvetica" w:hAnsi="Helvetica"/>
-                <w:sz w:val="20"/>
-                <w:szCs w:val="20"/>
-              </w:rPr>
-              <w:t>Spindle speed input</w:t>
-            </w:r>
-          </w:p>
-          <w:p>
-            <w:pPr>
-              <w:pStyle w:val="ListParagraph"/>
-              <w:numPr>
-                <w:ilvl w:val="0"/>
-                <w:numId w:val="6"/>
-              </w:numPr>
-              <w:rPr>
-                <w:rFonts w:ascii="Helvetica" w:hAnsi="Helvetica"/>
-                <w:sz w:val="20"/>
-                <w:szCs w:val="20"/>
-              </w:rPr>
-            </w:pPr>
-            <w:r>
-              <w:rPr>
-                <w:rFonts w:ascii="Helvetica" w:hAnsi="Helvetica"/>
-                <w:sz w:val="20"/>
-                <w:szCs w:val="20"/>
-              </w:rPr>
               <w:t>Buzzer for alerts and simple user feedback</w:t>
             </w:r>
           </w:p>
@@ -1400,7 +1060,6 @@
                 <w:sz w:val="20"/>
                 <w:szCs w:val="20"/>
               </w:rPr>
-              <w:lastRenderedPageBreak/>
               <w:t>Conveniently accessible SPI, i2c, CAN, UART, ADC, and PWM via individual, polarized headers.</w:t>
             </w:r>
           </w:p>
@@ -1428,7 +1087,6 @@
                 <w:sz w:val="28"/>
                 <w:szCs w:val="28"/>
               </w:rPr>
-              <w:lastRenderedPageBreak/>
               <w:t>Firmware</w:t>
             </w:r>
           </w:p>
@@ -1437,6 +1095,28 @@
           <w:tcPr>
             <w:tcW w:w="6626" w:type="dxa"/>
           </w:tcPr>
+          <w:p>
+            <w:pPr>
+              <w:pStyle w:val="ListParagraph"/>
+              <w:numPr>
+                <w:ilvl w:val="0"/>
+                <w:numId w:val="6"/>
+              </w:numPr>
+              <w:rPr>
+                <w:rFonts w:ascii="Helvetica" w:hAnsi="Helvetica"/>
+                <w:sz w:val="20"/>
+                <w:szCs w:val="20"/>
+              </w:rPr>
+            </w:pPr>
+            <w:r>
+              <w:rPr>
+                <w:rFonts w:ascii="Helvetica" w:hAnsi="Helvetica"/>
+                <w:sz w:val="20"/>
+                <w:szCs w:val="20"/>
+              </w:rPr>
+              <w:t>???</w:t>
+            </w:r>
+          </w:p>
           <w:p>
             <w:pPr>
               <w:pStyle w:val="ListParagraph"/>
@@ -1561,7 +1241,25 @@
                 <w:sz w:val="20"/>
                 <w:szCs w:val="20"/>
               </w:rPr>
-              <w:t>Via Internet using online manager or remote access.</w:t>
+              <w:t xml:space="preserve">Via Internet using </w:t>
+            </w:r>
+            <w:proofErr w:type="spellStart"/>
+            <w:r>
+              <w:rPr>
+                <w:rFonts w:ascii="Helvetica" w:hAnsi="Helvetica"/>
+                <w:sz w:val="20"/>
+                <w:szCs w:val="20"/>
+              </w:rPr>
+              <w:t>BotQueue</w:t>
+            </w:r>
+            <w:proofErr w:type="spellEnd"/>
+            <w:r>
+              <w:rPr>
+                <w:rFonts w:ascii="Helvetica" w:hAnsi="Helvetica"/>
+                <w:sz w:val="20"/>
+                <w:szCs w:val="20"/>
+              </w:rPr>
+              <w:t>.</w:t>
             </w:r>
           </w:p>
           <w:p>
@@ -1583,25 +1281,7 @@
                 <w:sz w:val="20"/>
                 <w:szCs w:val="20"/>
               </w:rPr>
-              <w:t xml:space="preserve">Via Android or iPhone using native apps through </w:t>
-            </w:r>
-            <w:proofErr w:type="spellStart"/>
-            <w:r>
-              <w:rPr>
-                <w:rFonts w:ascii="Helvetica" w:hAnsi="Helvetica"/>
-                <w:sz w:val="20"/>
-                <w:szCs w:val="20"/>
-              </w:rPr>
-              <w:t>wifi</w:t>
-            </w:r>
-            <w:proofErr w:type="spellEnd"/>
-            <w:r>
-              <w:rPr>
-                <w:rFonts w:ascii="Helvetica" w:hAnsi="Helvetica"/>
-                <w:sz w:val="20"/>
-                <w:szCs w:val="20"/>
-              </w:rPr>
-              <w:t xml:space="preserve"> or Bluetooth.</w:t>
+              <w:t>Via Android or iPhone using native apps through Bluetooth.</w:t>
             </w:r>
           </w:p>
         </w:tc>

</xml_diff>

<commit_message>
worked on teh cnc machine a bit more.
</commit_message>
<xml_diff>
--- a/electronics/Hoektronics CNC Controller Specs v1.docx
+++ b/electronics/Hoektronics CNC Controller Specs v1.docx
@@ -272,10 +272,8 @@
                 <w:sz w:val="20"/>
                 <w:szCs w:val="20"/>
               </w:rPr>
-              <w:t>: ???</w:t>
-            </w:r>
-            <w:bookmarkStart w:id="0" w:name="_GoBack"/>
-            <w:bookmarkEnd w:id="0"/>
+              <w:t>: 24V</w:t>
+            </w:r>
           </w:p>
           <w:p>
             <w:pPr>
@@ -564,6 +562,16 @@
                 <w:szCs w:val="20"/>
               </w:rPr>
             </w:pPr>
+            <w:r>
+              <w:rPr>
+                <w:rFonts w:ascii="Helvetica" w:hAnsi="Helvetica"/>
+                <w:sz w:val="20"/>
+                <w:szCs w:val="20"/>
+              </w:rPr>
+              <w:t xml:space="preserve">Header to </w:t>
+            </w:r>
+            <w:bookmarkStart w:id="0" w:name="_GoBack"/>
+            <w:bookmarkEnd w:id="0"/>
             <w:r>
               <w:rPr>
                 <w:rFonts w:ascii="Helvetica" w:hAnsi="Helvetica"/>

</xml_diff>